<commit_message>
MAJ - articles à lire et doc
</commit_message>
<xml_diff>
--- a/drafts/Sophie_Rethore__Deuxieme_Jet.docx
+++ b/drafts/Sophie_Rethore__Deuxieme_Jet.docx
@@ -4,17 +4,17 @@
   <w:body>
     <w:p>
       <w:pPr>
-        <w:pStyle w:val="Titre"/>
-      </w:pPr>
-    </w:p>
-    <w:p>
-      <w:pPr>
-        <w:pStyle w:val="Titre"/>
-      </w:pPr>
-    </w:p>
-    <w:p>
-      <w:pPr>
-        <w:pStyle w:val="Titre"/>
+        <w:pStyle w:val="Title"/>
+      </w:pPr>
+    </w:p>
+    <w:p>
+      <w:pPr>
+        <w:pStyle w:val="Title"/>
+      </w:pPr>
+    </w:p>
+    <w:p>
+      <w:pPr>
+        <w:pStyle w:val="Title"/>
         <w:rPr>
           <w:sz w:val="96"/>
           <w:szCs w:val="96"/>
@@ -37,7 +37,7 @@
     </w:p>
     <w:p>
       <w:pPr>
-        <w:pStyle w:val="Titre"/>
+        <w:pStyle w:val="Title"/>
         <w:rPr>
           <w:u w:val="single"/>
         </w:rPr>
@@ -51,12 +51,12 @@
     </w:p>
     <w:p>
       <w:pPr>
-        <w:pStyle w:val="Titre"/>
-      </w:pPr>
-    </w:p>
-    <w:p>
-      <w:pPr>
-        <w:pStyle w:val="Titre"/>
+        <w:pStyle w:val="Title"/>
+      </w:pPr>
+    </w:p>
+    <w:p>
+      <w:pPr>
+        <w:pStyle w:val="Title"/>
         <w:jc w:val="both"/>
         <w:rPr>
           <w:sz w:val="44"/>
@@ -95,7 +95,7 @@
     </w:p>
     <w:p>
       <w:pPr>
-        <w:pStyle w:val="Titre"/>
+        <w:pStyle w:val="Title"/>
         <w:jc w:val="both"/>
         <w:rPr>
           <w:sz w:val="44"/>
@@ -115,22 +115,31 @@
           <w:sz w:val="44"/>
           <w:szCs w:val="44"/>
         </w:rPr>
-        <w:t xml:space="preserve"> Pauline de Pechpeyrou</w:t>
-      </w:r>
-    </w:p>
-    <w:p>
-      <w:pPr>
-        <w:pStyle w:val="Titre"/>
-        <w:jc w:val="both"/>
+        <w:t xml:space="preserve"> Pauline de </w:t>
+      </w:r>
+      <w:proofErr w:type="spellStart"/>
+      <w:r>
         <w:rPr>
           <w:sz w:val="44"/>
           <w:szCs w:val="44"/>
         </w:rPr>
-      </w:pPr>
-    </w:p>
-    <w:p>
-      <w:pPr>
-        <w:pStyle w:val="Titre"/>
+        <w:t>Pechpeyrou</w:t>
+      </w:r>
+      <w:proofErr w:type="spellEnd"/>
+    </w:p>
+    <w:p>
+      <w:pPr>
+        <w:pStyle w:val="Title"/>
+        <w:jc w:val="both"/>
+        <w:rPr>
+          <w:sz w:val="44"/>
+          <w:szCs w:val="44"/>
+        </w:rPr>
+      </w:pPr>
+    </w:p>
+    <w:p>
+      <w:pPr>
+        <w:pStyle w:val="Title"/>
         <w:jc w:val="both"/>
         <w:rPr>
           <w:sz w:val="44"/>
@@ -197,7 +206,7 @@
     </w:p>
     <w:p>
       <w:pPr>
-        <w:pStyle w:val="Titre"/>
+        <w:pStyle w:val="Title"/>
         <w:jc w:val="both"/>
         <w:rPr>
           <w:sz w:val="44"/>
@@ -243,7 +252,7 @@
     </w:p>
     <w:p>
       <w:pPr>
-        <w:pStyle w:val="Titre"/>
+        <w:pStyle w:val="Title"/>
         <w:jc w:val="both"/>
         <w:rPr>
           <w:sz w:val="44"/>
@@ -253,7 +262,7 @@
     </w:p>
     <w:p>
       <w:pPr>
-        <w:pStyle w:val="Titre"/>
+        <w:pStyle w:val="Title"/>
         <w:jc w:val="both"/>
         <w:rPr>
           <w:sz w:val="44"/>
@@ -316,7 +325,7 @@
     </w:p>
     <w:p>
       <w:pPr>
-        <w:pStyle w:val="Titre"/>
+        <w:pStyle w:val="Title"/>
         <w:jc w:val="both"/>
         <w:rPr>
           <w:sz w:val="44"/>
@@ -363,7 +372,7 @@
     <w:p/>
     <w:p>
       <w:pPr>
-        <w:pStyle w:val="Titre"/>
+        <w:pStyle w:val="Title"/>
         <w:jc w:val="both"/>
         <w:rPr>
           <w:sz w:val="44"/>
@@ -388,7 +397,7 @@
     </w:p>
     <w:p>
       <w:pPr>
-        <w:pStyle w:val="Titre"/>
+        <w:pStyle w:val="Title"/>
         <w:ind w:firstLine="567"/>
         <w:jc w:val="both"/>
         <w:rPr>
@@ -445,7 +454,7 @@
       <w:sdtContent>
         <w:p>
           <w:pPr>
-            <w:pStyle w:val="Titre1"/>
+            <w:pStyle w:val="Heading1"/>
             <w:numPr>
               <w:ilvl w:val="0"/>
               <w:numId w:val="0"/>
@@ -462,7 +471,7 @@
         </w:p>
         <w:p>
           <w:pPr>
-            <w:pStyle w:val="TM1"/>
+            <w:pStyle w:val="TOC1"/>
             <w:tabs>
               <w:tab w:val="right" w:leader="dot" w:pos="9062"/>
             </w:tabs>
@@ -485,7 +494,7 @@
           <w:hyperlink w:anchor="_Toc36668453" w:history="1">
             <w:r>
               <w:rPr>
-                <w:rStyle w:val="Lienhypertexte"/>
+                <w:rStyle w:val="Hyperlink"/>
                 <w:noProof/>
               </w:rPr>
               <w:t>Table des matières</w:t>
@@ -542,7 +551,7 @@
         </w:p>
         <w:p>
           <w:pPr>
-            <w:pStyle w:val="TM1"/>
+            <w:pStyle w:val="TOC1"/>
             <w:tabs>
               <w:tab w:val="left" w:pos="480"/>
               <w:tab w:val="right" w:leader="dot" w:pos="9062"/>
@@ -557,7 +566,7 @@
           <w:hyperlink w:anchor="_Toc36668454" w:history="1">
             <w:r>
               <w:rPr>
-                <w:rStyle w:val="Lienhypertexte"/>
+                <w:rStyle w:val="Hyperlink"/>
                 <w:noProof/>
               </w:rPr>
               <w:t>I.</w:t>
@@ -573,7 +582,7 @@
             </w:r>
             <w:r>
               <w:rPr>
-                <w:rStyle w:val="Lienhypertexte"/>
+                <w:rStyle w:val="Hyperlink"/>
                 <w:noProof/>
               </w:rPr>
               <w:t>Sommaire général</w:t>
@@ -630,7 +639,7 @@
         </w:p>
         <w:p>
           <w:pPr>
-            <w:pStyle w:val="TM2"/>
+            <w:pStyle w:val="TOC2"/>
             <w:tabs>
               <w:tab w:val="left" w:pos="880"/>
               <w:tab w:val="right" w:leader="dot" w:pos="9062"/>
@@ -645,7 +654,7 @@
           <w:hyperlink w:anchor="_Toc36668455" w:history="1">
             <w:r>
               <w:rPr>
-                <w:rStyle w:val="Lienhypertexte"/>
+                <w:rStyle w:val="Hyperlink"/>
                 <w:noProof/>
               </w:rPr>
               <w:t>A.</w:t>
@@ -661,7 +670,7 @@
             </w:r>
             <w:r>
               <w:rPr>
-                <w:rStyle w:val="Lienhypertexte"/>
+                <w:rStyle w:val="Hyperlink"/>
                 <w:noProof/>
               </w:rPr>
               <w:t>Sommaire de l’Introduction – 3 à 4 pages</w:t>
@@ -718,7 +727,7 @@
         </w:p>
         <w:p>
           <w:pPr>
-            <w:pStyle w:val="TM2"/>
+            <w:pStyle w:val="TOC2"/>
             <w:tabs>
               <w:tab w:val="left" w:pos="880"/>
               <w:tab w:val="right" w:leader="dot" w:pos="9062"/>
@@ -733,7 +742,7 @@
           <w:hyperlink w:anchor="_Toc36668456" w:history="1">
             <w:r>
               <w:rPr>
-                <w:rStyle w:val="Lienhypertexte"/>
+                <w:rStyle w:val="Hyperlink"/>
                 <w:noProof/>
               </w:rPr>
               <w:t>B.</w:t>
@@ -749,7 +758,7 @@
             </w:r>
             <w:r>
               <w:rPr>
-                <w:rStyle w:val="Lienhypertexte"/>
+                <w:rStyle w:val="Hyperlink"/>
                 <w:noProof/>
               </w:rPr>
               <w:t>Sommaire de la Revue de Littérature – 15 à 20 pages</w:t>
@@ -806,7 +815,7 @@
         </w:p>
         <w:p>
           <w:pPr>
-            <w:pStyle w:val="TM2"/>
+            <w:pStyle w:val="TOC2"/>
             <w:tabs>
               <w:tab w:val="left" w:pos="880"/>
               <w:tab w:val="right" w:leader="dot" w:pos="9062"/>
@@ -821,7 +830,7 @@
           <w:hyperlink w:anchor="_Toc36668457" w:history="1">
             <w:r>
               <w:rPr>
-                <w:rStyle w:val="Lienhypertexte"/>
+                <w:rStyle w:val="Hyperlink"/>
                 <w:noProof/>
               </w:rPr>
               <w:t>C.</w:t>
@@ -837,7 +846,7 @@
             </w:r>
             <w:r>
               <w:rPr>
-                <w:rStyle w:val="Lienhypertexte"/>
+                <w:rStyle w:val="Hyperlink"/>
                 <w:noProof/>
               </w:rPr>
               <w:t>Sommaire du Plan de Recherche – 20 pages</w:t>
@@ -894,7 +903,7 @@
         </w:p>
         <w:p>
           <w:pPr>
-            <w:pStyle w:val="TM2"/>
+            <w:pStyle w:val="TOC2"/>
             <w:tabs>
               <w:tab w:val="left" w:pos="880"/>
               <w:tab w:val="right" w:leader="dot" w:pos="9062"/>
@@ -909,7 +918,7 @@
           <w:hyperlink w:anchor="_Toc36668458" w:history="1">
             <w:r>
               <w:rPr>
-                <w:rStyle w:val="Lienhypertexte"/>
+                <w:rStyle w:val="Hyperlink"/>
                 <w:noProof/>
               </w:rPr>
               <w:t>D.</w:t>
@@ -925,7 +934,7 @@
             </w:r>
             <w:r>
               <w:rPr>
-                <w:rStyle w:val="Lienhypertexte"/>
+                <w:rStyle w:val="Hyperlink"/>
                 <w:noProof/>
               </w:rPr>
               <w:t>Sommaire des Recommandations Managériales – 10 pages</w:t>
@@ -982,7 +991,7 @@
         </w:p>
         <w:p>
           <w:pPr>
-            <w:pStyle w:val="TM2"/>
+            <w:pStyle w:val="TOC2"/>
             <w:tabs>
               <w:tab w:val="left" w:pos="880"/>
               <w:tab w:val="right" w:leader="dot" w:pos="9062"/>
@@ -997,7 +1006,7 @@
           <w:hyperlink w:anchor="_Toc36668459" w:history="1">
             <w:r>
               <w:rPr>
-                <w:rStyle w:val="Lienhypertexte"/>
+                <w:rStyle w:val="Hyperlink"/>
                 <w:noProof/>
               </w:rPr>
               <w:t>E.</w:t>
@@ -1013,7 +1022,7 @@
             </w:r>
             <w:r>
               <w:rPr>
-                <w:rStyle w:val="Lienhypertexte"/>
+                <w:rStyle w:val="Hyperlink"/>
                 <w:noProof/>
               </w:rPr>
               <w:t>Sommaire de la Conclusion – 3 à 4 pages</w:t>
@@ -1070,7 +1079,7 @@
         </w:p>
         <w:p>
           <w:pPr>
-            <w:pStyle w:val="TM1"/>
+            <w:pStyle w:val="TOC1"/>
             <w:tabs>
               <w:tab w:val="left" w:pos="480"/>
               <w:tab w:val="right" w:leader="dot" w:pos="9062"/>
@@ -1085,7 +1094,7 @@
           <w:hyperlink w:anchor="_Toc36668460" w:history="1">
             <w:r>
               <w:rPr>
-                <w:rStyle w:val="Lienhypertexte"/>
+                <w:rStyle w:val="Hyperlink"/>
                 <w:noProof/>
               </w:rPr>
               <w:t>II.</w:t>
@@ -1101,7 +1110,7 @@
             </w:r>
             <w:r>
               <w:rPr>
-                <w:rStyle w:val="Lienhypertexte"/>
+                <w:rStyle w:val="Hyperlink"/>
                 <w:noProof/>
               </w:rPr>
               <w:t>Remerciements</w:t>
@@ -1158,7 +1167,7 @@
         </w:p>
         <w:p>
           <w:pPr>
-            <w:pStyle w:val="TM1"/>
+            <w:pStyle w:val="TOC1"/>
             <w:tabs>
               <w:tab w:val="left" w:pos="660"/>
               <w:tab w:val="right" w:leader="dot" w:pos="9062"/>
@@ -1173,7 +1182,7 @@
           <w:hyperlink w:anchor="_Toc36668461" w:history="1">
             <w:r>
               <w:rPr>
-                <w:rStyle w:val="Lienhypertexte"/>
+                <w:rStyle w:val="Hyperlink"/>
                 <w:noProof/>
               </w:rPr>
               <w:t>III.</w:t>
@@ -1189,7 +1198,7 @@
             </w:r>
             <w:r>
               <w:rPr>
-                <w:rStyle w:val="Lienhypertexte"/>
+                <w:rStyle w:val="Hyperlink"/>
                 <w:noProof/>
               </w:rPr>
               <w:t>Introduction</w:t>
@@ -1246,7 +1255,7 @@
         </w:p>
         <w:p>
           <w:pPr>
-            <w:pStyle w:val="TM2"/>
+            <w:pStyle w:val="TOC2"/>
             <w:tabs>
               <w:tab w:val="left" w:pos="880"/>
               <w:tab w:val="right" w:leader="dot" w:pos="9062"/>
@@ -1261,7 +1270,7 @@
           <w:hyperlink w:anchor="_Toc36668462" w:history="1">
             <w:r>
               <w:rPr>
-                <w:rStyle w:val="Lienhypertexte"/>
+                <w:rStyle w:val="Hyperlink"/>
                 <w:noProof/>
               </w:rPr>
               <w:t>A.</w:t>
@@ -1277,7 +1286,7 @@
             </w:r>
             <w:r>
               <w:rPr>
-                <w:rStyle w:val="Lienhypertexte"/>
+                <w:rStyle w:val="Hyperlink"/>
                 <w:noProof/>
               </w:rPr>
               <w:t>Techniques de l’Ingénieur</w:t>
@@ -1334,7 +1343,7 @@
         </w:p>
         <w:p>
           <w:pPr>
-            <w:pStyle w:val="TM3"/>
+            <w:pStyle w:val="TOC3"/>
             <w:tabs>
               <w:tab w:val="left" w:pos="880"/>
               <w:tab w:val="right" w:leader="dot" w:pos="9062"/>
@@ -1349,7 +1358,7 @@
           <w:hyperlink w:anchor="_Toc36668463" w:history="1">
             <w:r>
               <w:rPr>
-                <w:rStyle w:val="Lienhypertexte"/>
+                <w:rStyle w:val="Hyperlink"/>
                 <w:noProof/>
               </w:rPr>
               <w:t>a.</w:t>
@@ -1365,7 +1374,7 @@
             </w:r>
             <w:r>
               <w:rPr>
-                <w:rStyle w:val="Lienhypertexte"/>
+                <w:rStyle w:val="Hyperlink"/>
                 <w:noProof/>
               </w:rPr>
               <w:t>Produits de TI</w:t>
@@ -1422,7 +1431,7 @@
         </w:p>
         <w:p>
           <w:pPr>
-            <w:pStyle w:val="TM3"/>
+            <w:pStyle w:val="TOC3"/>
             <w:tabs>
               <w:tab w:val="left" w:pos="1100"/>
               <w:tab w:val="right" w:leader="dot" w:pos="9062"/>
@@ -1437,7 +1446,7 @@
           <w:hyperlink w:anchor="_Toc36668464" w:history="1">
             <w:r>
               <w:rPr>
-                <w:rStyle w:val="Lienhypertexte"/>
+                <w:rStyle w:val="Hyperlink"/>
                 <w:noProof/>
               </w:rPr>
               <w:t>b.</w:t>
@@ -1453,7 +1462,7 @@
             </w:r>
             <w:r>
               <w:rPr>
-                <w:rStyle w:val="Lienhypertexte"/>
+                <w:rStyle w:val="Hyperlink"/>
                 <w:noProof/>
               </w:rPr>
               <w:t>Cibles</w:t>
@@ -1510,7 +1519,7 @@
         </w:p>
         <w:p>
           <w:pPr>
-            <w:pStyle w:val="TM3"/>
+            <w:pStyle w:val="TOC3"/>
             <w:tabs>
               <w:tab w:val="left" w:pos="880"/>
               <w:tab w:val="right" w:leader="dot" w:pos="9062"/>
@@ -1525,7 +1534,7 @@
           <w:hyperlink w:anchor="_Toc36668465" w:history="1">
             <w:r>
               <w:rPr>
-                <w:rStyle w:val="Lienhypertexte"/>
+                <w:rStyle w:val="Hyperlink"/>
                 <w:noProof/>
               </w:rPr>
               <w:t>c.</w:t>
@@ -1541,7 +1550,7 @@
             </w:r>
             <w:r>
               <w:rPr>
-                <w:rStyle w:val="Lienhypertexte"/>
+                <w:rStyle w:val="Hyperlink"/>
                 <w:noProof/>
               </w:rPr>
               <w:t>Modèle d’affaires</w:t>
@@ -1598,7 +1607,7 @@
         </w:p>
         <w:p>
           <w:pPr>
-            <w:pStyle w:val="TM2"/>
+            <w:pStyle w:val="TOC2"/>
             <w:tabs>
               <w:tab w:val="left" w:pos="880"/>
               <w:tab w:val="right" w:leader="dot" w:pos="9062"/>
@@ -1613,7 +1622,7 @@
           <w:hyperlink w:anchor="_Toc36668466" w:history="1">
             <w:r>
               <w:rPr>
-                <w:rStyle w:val="Lienhypertexte"/>
+                <w:rStyle w:val="Hyperlink"/>
                 <w:noProof/>
               </w:rPr>
               <w:t>B.</w:t>
@@ -1629,21 +1638,21 @@
             </w:r>
             <w:r>
               <w:rPr>
-                <w:rStyle w:val="Lienhypertexte"/>
+                <w:rStyle w:val="Hyperlink"/>
                 <w:noProof/>
               </w:rPr>
               <w:t xml:space="preserve">Relations entre TI et étudiants </w:t>
             </w:r>
             <w:r>
               <w:rPr>
-                <w:rStyle w:val="Lienhypertexte"/>
+                <w:rStyle w:val="Hyperlink"/>
                 <w:noProof/>
               </w:rPr>
               <w:sym w:font="Wingdings" w:char="F0E0"/>
             </w:r>
             <w:r>
               <w:rPr>
-                <w:rStyle w:val="Lienhypertexte"/>
+                <w:rStyle w:val="Hyperlink"/>
                 <w:noProof/>
               </w:rPr>
               <w:t xml:space="preserve"> à développer</w:t>
@@ -1700,7 +1709,7 @@
         </w:p>
         <w:p>
           <w:pPr>
-            <w:pStyle w:val="TM3"/>
+            <w:pStyle w:val="TOC3"/>
             <w:tabs>
               <w:tab w:val="left" w:pos="880"/>
               <w:tab w:val="right" w:leader="dot" w:pos="9062"/>
@@ -1715,7 +1724,7 @@
           <w:hyperlink w:anchor="_Toc36668467" w:history="1">
             <w:r>
               <w:rPr>
-                <w:rStyle w:val="Lienhypertexte"/>
+                <w:rStyle w:val="Hyperlink"/>
                 <w:noProof/>
               </w:rPr>
               <w:t>a.</w:t>
@@ -1731,7 +1740,7 @@
             </w:r>
             <w:r>
               <w:rPr>
-                <w:rStyle w:val="Lienhypertexte"/>
+                <w:rStyle w:val="Hyperlink"/>
                 <w:noProof/>
               </w:rPr>
               <w:t>Relation actuelle</w:t>
@@ -1788,7 +1797,7 @@
         </w:p>
         <w:p>
           <w:pPr>
-            <w:pStyle w:val="TM3"/>
+            <w:pStyle w:val="TOC3"/>
             <w:tabs>
               <w:tab w:val="left" w:pos="1100"/>
               <w:tab w:val="right" w:leader="dot" w:pos="9062"/>
@@ -1803,7 +1812,7 @@
           <w:hyperlink w:anchor="_Toc36668468" w:history="1">
             <w:r>
               <w:rPr>
-                <w:rStyle w:val="Lienhypertexte"/>
+                <w:rStyle w:val="Hyperlink"/>
                 <w:noProof/>
               </w:rPr>
               <w:t>b.</w:t>
@@ -1819,7 +1828,7 @@
             </w:r>
             <w:r>
               <w:rPr>
-                <w:rStyle w:val="Lienhypertexte"/>
+                <w:rStyle w:val="Hyperlink"/>
                 <w:noProof/>
               </w:rPr>
               <w:t>Futurs prescripteurs</w:t>
@@ -1876,7 +1885,7 @@
         </w:p>
         <w:p>
           <w:pPr>
-            <w:pStyle w:val="TM2"/>
+            <w:pStyle w:val="TOC2"/>
             <w:tabs>
               <w:tab w:val="left" w:pos="880"/>
               <w:tab w:val="right" w:leader="dot" w:pos="9062"/>
@@ -1891,7 +1900,7 @@
           <w:hyperlink w:anchor="_Toc36668469" w:history="1">
             <w:r>
               <w:rPr>
-                <w:rStyle w:val="Lienhypertexte"/>
+                <w:rStyle w:val="Hyperlink"/>
                 <w:noProof/>
               </w:rPr>
               <w:t>C.</w:t>
@@ -1907,7 +1916,7 @@
             </w:r>
             <w:r>
               <w:rPr>
-                <w:rStyle w:val="Lienhypertexte"/>
+                <w:rStyle w:val="Hyperlink"/>
                 <w:noProof/>
               </w:rPr>
               <w:t>Démarches en cours</w:t>
@@ -1964,7 +1973,7 @@
         </w:p>
         <w:p>
           <w:pPr>
-            <w:pStyle w:val="TM3"/>
+            <w:pStyle w:val="TOC3"/>
             <w:tabs>
               <w:tab w:val="left" w:pos="880"/>
               <w:tab w:val="right" w:leader="dot" w:pos="9062"/>
@@ -1979,7 +1988,7 @@
           <w:hyperlink w:anchor="_Toc36668470" w:history="1">
             <w:r>
               <w:rPr>
-                <w:rStyle w:val="Lienhypertexte"/>
+                <w:rStyle w:val="Hyperlink"/>
                 <w:noProof/>
               </w:rPr>
               <w:t>a.</w:t>
@@ -1995,7 +2004,7 @@
             </w:r>
             <w:r>
               <w:rPr>
-                <w:rStyle w:val="Lienhypertexte"/>
+                <w:rStyle w:val="Hyperlink"/>
                 <w:noProof/>
               </w:rPr>
               <w:t>Concours étudiant avec université de Lyon</w:t>
@@ -2052,7 +2061,7 @@
         </w:p>
         <w:p>
           <w:pPr>
-            <w:pStyle w:val="TM2"/>
+            <w:pStyle w:val="TOC2"/>
             <w:tabs>
               <w:tab w:val="left" w:pos="880"/>
               <w:tab w:val="right" w:leader="dot" w:pos="9062"/>
@@ -2067,7 +2076,7 @@
           <w:hyperlink w:anchor="_Toc36668471" w:history="1">
             <w:r>
               <w:rPr>
-                <w:rStyle w:val="Lienhypertexte"/>
+                <w:rStyle w:val="Hyperlink"/>
                 <w:noProof/>
               </w:rPr>
               <w:t>D.</w:t>
@@ -2083,7 +2092,7 @@
             </w:r>
             <w:r>
               <w:rPr>
-                <w:rStyle w:val="Lienhypertexte"/>
+                <w:rStyle w:val="Hyperlink"/>
                 <w:noProof/>
               </w:rPr>
               <w:t>Annonce Problématique choisie</w:t>
@@ -2140,7 +2149,7 @@
         </w:p>
         <w:p>
           <w:pPr>
-            <w:pStyle w:val="TM2"/>
+            <w:pStyle w:val="TOC2"/>
             <w:tabs>
               <w:tab w:val="left" w:pos="880"/>
               <w:tab w:val="right" w:leader="dot" w:pos="9062"/>
@@ -2155,7 +2164,7 @@
           <w:hyperlink w:anchor="_Toc36668472" w:history="1">
             <w:r>
               <w:rPr>
-                <w:rStyle w:val="Lienhypertexte"/>
+                <w:rStyle w:val="Hyperlink"/>
                 <w:noProof/>
               </w:rPr>
               <w:t>E.</w:t>
@@ -2171,7 +2180,7 @@
             </w:r>
             <w:r>
               <w:rPr>
-                <w:rStyle w:val="Lienhypertexte"/>
+                <w:rStyle w:val="Hyperlink"/>
                 <w:noProof/>
               </w:rPr>
               <w:t>Annonce du plan</w:t>
@@ -2228,7 +2237,7 @@
         </w:p>
         <w:p>
           <w:pPr>
-            <w:pStyle w:val="TM3"/>
+            <w:pStyle w:val="TOC3"/>
             <w:tabs>
               <w:tab w:val="left" w:pos="880"/>
               <w:tab w:val="right" w:leader="dot" w:pos="9062"/>
@@ -2243,7 +2252,7 @@
           <w:hyperlink w:anchor="_Toc36668473" w:history="1">
             <w:r>
               <w:rPr>
-                <w:rStyle w:val="Lienhypertexte"/>
+                <w:rStyle w:val="Hyperlink"/>
                 <w:noProof/>
               </w:rPr>
               <w:t>a.</w:t>
@@ -2259,7 +2268,7 @@
             </w:r>
             <w:r>
               <w:rPr>
-                <w:rStyle w:val="Lienhypertexte"/>
+                <w:rStyle w:val="Hyperlink"/>
                 <w:noProof/>
               </w:rPr>
               <w:t>Revue de littérature</w:t>
@@ -2316,7 +2325,7 @@
         </w:p>
         <w:p>
           <w:pPr>
-            <w:pStyle w:val="TM3"/>
+            <w:pStyle w:val="TOC3"/>
             <w:tabs>
               <w:tab w:val="left" w:pos="1100"/>
               <w:tab w:val="right" w:leader="dot" w:pos="9062"/>
@@ -2331,7 +2340,7 @@
           <w:hyperlink w:anchor="_Toc36668474" w:history="1">
             <w:r>
               <w:rPr>
-                <w:rStyle w:val="Lienhypertexte"/>
+                <w:rStyle w:val="Hyperlink"/>
                 <w:noProof/>
               </w:rPr>
               <w:t>b.</w:t>
@@ -2347,7 +2356,7 @@
             </w:r>
             <w:r>
               <w:rPr>
-                <w:rStyle w:val="Lienhypertexte"/>
+                <w:rStyle w:val="Hyperlink"/>
                 <w:noProof/>
               </w:rPr>
               <w:t>Enquête</w:t>
@@ -2404,7 +2413,7 @@
         </w:p>
         <w:p>
           <w:pPr>
-            <w:pStyle w:val="TM3"/>
+            <w:pStyle w:val="TOC3"/>
             <w:tabs>
               <w:tab w:val="left" w:pos="880"/>
               <w:tab w:val="right" w:leader="dot" w:pos="9062"/>
@@ -2419,7 +2428,7 @@
           <w:hyperlink w:anchor="_Toc36668475" w:history="1">
             <w:r>
               <w:rPr>
-                <w:rStyle w:val="Lienhypertexte"/>
+                <w:rStyle w:val="Hyperlink"/>
                 <w:noProof/>
               </w:rPr>
               <w:t>c.</w:t>
@@ -2435,7 +2444,7 @@
             </w:r>
             <w:r>
               <w:rPr>
-                <w:rStyle w:val="Lienhypertexte"/>
+                <w:rStyle w:val="Hyperlink"/>
                 <w:noProof/>
               </w:rPr>
               <w:t>Recommandations managériales</w:t>
@@ -2492,7 +2501,7 @@
         </w:p>
         <w:p>
           <w:pPr>
-            <w:pStyle w:val="TM1"/>
+            <w:pStyle w:val="TOC1"/>
             <w:tabs>
               <w:tab w:val="left" w:pos="660"/>
               <w:tab w:val="right" w:leader="dot" w:pos="9062"/>
@@ -2507,7 +2516,7 @@
           <w:hyperlink w:anchor="_Toc36668476" w:history="1">
             <w:r>
               <w:rPr>
-                <w:rStyle w:val="Lienhypertexte"/>
+                <w:rStyle w:val="Hyperlink"/>
                 <w:noProof/>
               </w:rPr>
               <w:t>IV.</w:t>
@@ -2523,7 +2532,7 @@
             </w:r>
             <w:r>
               <w:rPr>
-                <w:rStyle w:val="Lienhypertexte"/>
+                <w:rStyle w:val="Hyperlink"/>
                 <w:noProof/>
               </w:rPr>
               <w:t>Revue de littérature</w:t>
@@ -2580,7 +2589,7 @@
         </w:p>
         <w:p>
           <w:pPr>
-            <w:pStyle w:val="TM2"/>
+            <w:pStyle w:val="TOC2"/>
             <w:tabs>
               <w:tab w:val="left" w:pos="880"/>
               <w:tab w:val="right" w:leader="dot" w:pos="9062"/>
@@ -2595,7 +2604,7 @@
           <w:hyperlink w:anchor="_Toc36668477" w:history="1">
             <w:r>
               <w:rPr>
-                <w:rStyle w:val="Lienhypertexte"/>
+                <w:rStyle w:val="Hyperlink"/>
                 <w:noProof/>
               </w:rPr>
               <w:t>A.</w:t>
@@ -2611,7 +2620,7 @@
             </w:r>
             <w:r>
               <w:rPr>
-                <w:rStyle w:val="Lienhypertexte"/>
+                <w:rStyle w:val="Hyperlink"/>
                 <w:noProof/>
               </w:rPr>
               <w:t>Créer et renforcer l’image à la marque</w:t>
@@ -2668,7 +2677,7 @@
         </w:p>
         <w:p>
           <w:pPr>
-            <w:pStyle w:val="TM3"/>
+            <w:pStyle w:val="TOC3"/>
             <w:tabs>
               <w:tab w:val="left" w:pos="880"/>
               <w:tab w:val="right" w:leader="dot" w:pos="9062"/>
@@ -2683,7 +2692,7 @@
           <w:hyperlink w:anchor="_Toc36668478" w:history="1">
             <w:r>
               <w:rPr>
-                <w:rStyle w:val="Lienhypertexte"/>
+                <w:rStyle w:val="Hyperlink"/>
                 <w:noProof/>
                 <w:lang w:val="en-US"/>
               </w:rPr>
@@ -2700,7 +2709,7 @@
             </w:r>
             <w:r>
               <w:rPr>
-                <w:rStyle w:val="Lienhypertexte"/>
+                <w:rStyle w:val="Hyperlink"/>
                 <w:noProof/>
                 <w:lang w:val="en-US"/>
               </w:rPr>
@@ -2758,7 +2767,7 @@
         </w:p>
         <w:p>
           <w:pPr>
-            <w:pStyle w:val="TM3"/>
+            <w:pStyle w:val="TOC3"/>
             <w:tabs>
               <w:tab w:val="left" w:pos="1100"/>
               <w:tab w:val="right" w:leader="dot" w:pos="9062"/>
@@ -2773,7 +2782,7 @@
           <w:hyperlink w:anchor="_Toc36668479" w:history="1">
             <w:r>
               <w:rPr>
-                <w:rStyle w:val="Lienhypertexte"/>
+                <w:rStyle w:val="Hyperlink"/>
                 <w:noProof/>
               </w:rPr>
               <w:t>b.</w:t>
@@ -2789,7 +2798,7 @@
             </w:r>
             <w:r>
               <w:rPr>
-                <w:rStyle w:val="Lienhypertexte"/>
+                <w:rStyle w:val="Hyperlink"/>
                 <w:noProof/>
               </w:rPr>
               <w:t>« Le marketing relationnel », KOTLER Philip, KELLER Kevin et MANCEAU Delphine</w:t>
@@ -2846,7 +2855,7 @@
         </w:p>
         <w:p>
           <w:pPr>
-            <w:pStyle w:val="TM3"/>
+            <w:pStyle w:val="TOC3"/>
             <w:tabs>
               <w:tab w:val="left" w:pos="880"/>
               <w:tab w:val="right" w:leader="dot" w:pos="9062"/>
@@ -2861,7 +2870,7 @@
           <w:hyperlink w:anchor="_Toc36668480" w:history="1">
             <w:r>
               <w:rPr>
-                <w:rStyle w:val="Lienhypertexte"/>
+                <w:rStyle w:val="Hyperlink"/>
                 <w:noProof/>
               </w:rPr>
               <w:t>c.</w:t>
@@ -2877,7 +2886,7 @@
             </w:r>
             <w:r>
               <w:rPr>
-                <w:rStyle w:val="Lienhypertexte"/>
+                <w:rStyle w:val="Hyperlink"/>
                 <w:noProof/>
               </w:rPr>
               <w:t>« Gestion de la relation client », PEELEN Ed, JALLAT Frédéric, STEVENS Éric et VOLLE Pierre</w:t>
@@ -2934,7 +2943,7 @@
         </w:p>
         <w:p>
           <w:pPr>
-            <w:pStyle w:val="TM2"/>
+            <w:pStyle w:val="TOC2"/>
             <w:tabs>
               <w:tab w:val="left" w:pos="880"/>
               <w:tab w:val="right" w:leader="dot" w:pos="9062"/>
@@ -2949,7 +2958,7 @@
           <w:hyperlink w:anchor="_Toc36668481" w:history="1">
             <w:r>
               <w:rPr>
-                <w:rStyle w:val="Lienhypertexte"/>
+                <w:rStyle w:val="Hyperlink"/>
                 <w:noProof/>
               </w:rPr>
               <w:t>B.</w:t>
@@ -2965,7 +2974,7 @@
             </w:r>
             <w:r>
               <w:rPr>
-                <w:rStyle w:val="Lienhypertexte"/>
+                <w:rStyle w:val="Hyperlink"/>
                 <w:noProof/>
               </w:rPr>
               <w:t>Faciliter et récompenser la prescription</w:t>
@@ -3022,7 +3031,7 @@
         </w:p>
         <w:p>
           <w:pPr>
-            <w:pStyle w:val="TM3"/>
+            <w:pStyle w:val="TOC3"/>
             <w:tabs>
               <w:tab w:val="left" w:pos="880"/>
               <w:tab w:val="right" w:leader="dot" w:pos="9062"/>
@@ -3037,7 +3046,7 @@
           <w:hyperlink w:anchor="_Toc36668482" w:history="1">
             <w:r>
               <w:rPr>
-                <w:rStyle w:val="Lienhypertexte"/>
+                <w:rStyle w:val="Hyperlink"/>
                 <w:noProof/>
               </w:rPr>
               <w:t>a.</w:t>
@@ -3053,7 +3062,7 @@
             </w:r>
             <w:r>
               <w:rPr>
-                <w:rStyle w:val="Lienhypertexte"/>
+                <w:rStyle w:val="Hyperlink"/>
                 <w:noProof/>
               </w:rPr>
               <w:t>Travaux de Deci et Ryan - Motivation intrinsèque et extrinsèque</w:t>
@@ -3110,7 +3119,7 @@
         </w:p>
         <w:p>
           <w:pPr>
-            <w:pStyle w:val="TM3"/>
+            <w:pStyle w:val="TOC3"/>
             <w:tabs>
               <w:tab w:val="left" w:pos="1100"/>
               <w:tab w:val="right" w:leader="dot" w:pos="9062"/>
@@ -3125,7 +3134,7 @@
           <w:hyperlink w:anchor="_Toc36668483" w:history="1">
             <w:r>
               <w:rPr>
-                <w:rStyle w:val="Lienhypertexte"/>
+                <w:rStyle w:val="Hyperlink"/>
                 <w:noProof/>
               </w:rPr>
               <w:t>b.</w:t>
@@ -3141,7 +3150,7 @@
             </w:r>
             <w:r>
               <w:rPr>
-                <w:rStyle w:val="Lienhypertexte"/>
+                <w:rStyle w:val="Hyperlink"/>
                 <w:noProof/>
               </w:rPr>
               <w:t>Théorie de la motivation intrinsèque / extrinsèque - Deci et Ryan</w:t>
@@ -3198,7 +3207,7 @@
         </w:p>
         <w:p>
           <w:pPr>
-            <w:pStyle w:val="TM3"/>
+            <w:pStyle w:val="TOC3"/>
             <w:tabs>
               <w:tab w:val="left" w:pos="880"/>
               <w:tab w:val="right" w:leader="dot" w:pos="9062"/>
@@ -3213,7 +3222,7 @@
           <w:hyperlink w:anchor="_Toc36668484" w:history="1">
             <w:r>
               <w:rPr>
-                <w:rStyle w:val="Lienhypertexte"/>
+                <w:rStyle w:val="Hyperlink"/>
                 <w:noProof/>
               </w:rPr>
               <w:t>c.</w:t>
@@ -3229,7 +3238,7 @@
             </w:r>
             <w:r>
               <w:rPr>
-                <w:rStyle w:val="Lienhypertexte"/>
+                <w:rStyle w:val="Hyperlink"/>
                 <w:noProof/>
               </w:rPr>
               <w:t>Travaux sur les leaders d'opinion – Vernette</w:t>
@@ -3286,7 +3295,7 @@
         </w:p>
         <w:p>
           <w:pPr>
-            <w:pStyle w:val="TM3"/>
+            <w:pStyle w:val="TOC3"/>
             <w:tabs>
               <w:tab w:val="left" w:pos="1100"/>
               <w:tab w:val="right" w:leader="dot" w:pos="9062"/>
@@ -3301,7 +3310,7 @@
           <w:hyperlink w:anchor="_Toc36668485" w:history="1">
             <w:r>
               <w:rPr>
-                <w:rStyle w:val="Lienhypertexte"/>
+                <w:rStyle w:val="Hyperlink"/>
                 <w:noProof/>
               </w:rPr>
               <w:t>d.</w:t>
@@ -3317,7 +3326,7 @@
             </w:r>
             <w:r>
               <w:rPr>
-                <w:rStyle w:val="Lienhypertexte"/>
+                <w:rStyle w:val="Hyperlink"/>
                 <w:noProof/>
               </w:rPr>
               <w:t>« Management de la fidélisation : De la stratégie aux technologies digitales », MEYER-WAARDEN Lars</w:t>
@@ -3374,7 +3383,7 @@
         </w:p>
         <w:p>
           <w:pPr>
-            <w:pStyle w:val="TM3"/>
+            <w:pStyle w:val="TOC3"/>
             <w:tabs>
               <w:tab w:val="left" w:pos="880"/>
               <w:tab w:val="right" w:leader="dot" w:pos="9062"/>
@@ -3389,7 +3398,7 @@
           <w:hyperlink w:anchor="_Toc36668486" w:history="1">
             <w:r>
               <w:rPr>
-                <w:rStyle w:val="Lienhypertexte"/>
+                <w:rStyle w:val="Hyperlink"/>
                 <w:noProof/>
                 <w:lang w:val="en-US"/>
               </w:rPr>
@@ -3406,7 +3415,7 @@
             </w:r>
             <w:r>
               <w:rPr>
-                <w:rStyle w:val="Lienhypertexte"/>
+                <w:rStyle w:val="Hyperlink"/>
                 <w:noProof/>
                 <w:lang w:val="en-US"/>
               </w:rPr>
@@ -3464,7 +3473,7 @@
         </w:p>
         <w:p>
           <w:pPr>
-            <w:pStyle w:val="TM3"/>
+            <w:pStyle w:val="TOC3"/>
             <w:tabs>
               <w:tab w:val="left" w:pos="880"/>
               <w:tab w:val="right" w:leader="dot" w:pos="9062"/>
@@ -3479,7 +3488,7 @@
           <w:hyperlink w:anchor="_Toc36668487" w:history="1">
             <w:r>
               <w:rPr>
-                <w:rStyle w:val="Lienhypertexte"/>
+                <w:rStyle w:val="Hyperlink"/>
                 <w:noProof/>
                 <w:lang w:val="en-US"/>
               </w:rPr>
@@ -3496,7 +3505,7 @@
             </w:r>
             <w:r>
               <w:rPr>
-                <w:rStyle w:val="Lienhypertexte"/>
+                <w:rStyle w:val="Hyperlink"/>
                 <w:noProof/>
                 <w:lang w:val="en-US"/>
               </w:rPr>
@@ -3554,7 +3563,7 @@
         </w:p>
         <w:p>
           <w:pPr>
-            <w:pStyle w:val="TM1"/>
+            <w:pStyle w:val="TOC1"/>
             <w:tabs>
               <w:tab w:val="left" w:pos="480"/>
               <w:tab w:val="right" w:leader="dot" w:pos="9062"/>
@@ -3569,7 +3578,7 @@
           <w:hyperlink w:anchor="_Toc36668488" w:history="1">
             <w:r>
               <w:rPr>
-                <w:rStyle w:val="Lienhypertexte"/>
+                <w:rStyle w:val="Hyperlink"/>
                 <w:noProof/>
               </w:rPr>
               <w:t>V.</w:t>
@@ -3585,7 +3594,7 @@
             </w:r>
             <w:r>
               <w:rPr>
-                <w:rStyle w:val="Lienhypertexte"/>
+                <w:rStyle w:val="Hyperlink"/>
                 <w:noProof/>
               </w:rPr>
               <w:t>Plan de Recherche</w:t>
@@ -3642,7 +3651,7 @@
         </w:p>
         <w:p>
           <w:pPr>
-            <w:pStyle w:val="TM1"/>
+            <w:pStyle w:val="TOC1"/>
             <w:tabs>
               <w:tab w:val="left" w:pos="660"/>
               <w:tab w:val="right" w:leader="dot" w:pos="9062"/>
@@ -3657,7 +3666,7 @@
           <w:hyperlink w:anchor="_Toc36668489" w:history="1">
             <w:r>
               <w:rPr>
-                <w:rStyle w:val="Lienhypertexte"/>
+                <w:rStyle w:val="Hyperlink"/>
                 <w:noProof/>
               </w:rPr>
               <w:t>VI.</w:t>
@@ -3673,7 +3682,7 @@
             </w:r>
             <w:r>
               <w:rPr>
-                <w:rStyle w:val="Lienhypertexte"/>
+                <w:rStyle w:val="Hyperlink"/>
                 <w:noProof/>
               </w:rPr>
               <w:t>Recommandations Managériales</w:t>
@@ -3730,7 +3739,7 @@
         </w:p>
         <w:p>
           <w:pPr>
-            <w:pStyle w:val="TM1"/>
+            <w:pStyle w:val="TOC1"/>
             <w:tabs>
               <w:tab w:val="left" w:pos="660"/>
               <w:tab w:val="right" w:leader="dot" w:pos="9062"/>
@@ -3745,7 +3754,7 @@
           <w:hyperlink w:anchor="_Toc36668490" w:history="1">
             <w:r>
               <w:rPr>
-                <w:rStyle w:val="Lienhypertexte"/>
+                <w:rStyle w:val="Hyperlink"/>
                 <w:noProof/>
               </w:rPr>
               <w:t>VII.</w:t>
@@ -3761,7 +3770,7 @@
             </w:r>
             <w:r>
               <w:rPr>
-                <w:rStyle w:val="Lienhypertexte"/>
+                <w:rStyle w:val="Hyperlink"/>
                 <w:noProof/>
               </w:rPr>
               <w:t>Conclusion</w:t>
@@ -3818,7 +3827,7 @@
         </w:p>
         <w:p>
           <w:pPr>
-            <w:pStyle w:val="TM1"/>
+            <w:pStyle w:val="TOC1"/>
             <w:tabs>
               <w:tab w:val="left" w:pos="880"/>
               <w:tab w:val="right" w:leader="dot" w:pos="9062"/>
@@ -3833,7 +3842,7 @@
           <w:hyperlink w:anchor="_Toc36668491" w:history="1">
             <w:r>
               <w:rPr>
-                <w:rStyle w:val="Lienhypertexte"/>
+                <w:rStyle w:val="Hyperlink"/>
                 <w:noProof/>
               </w:rPr>
               <w:t>VIII.</w:t>
@@ -3849,7 +3858,7 @@
             </w:r>
             <w:r>
               <w:rPr>
-                <w:rStyle w:val="Lienhypertexte"/>
+                <w:rStyle w:val="Hyperlink"/>
                 <w:noProof/>
               </w:rPr>
               <w:t>Bibliographie</w:t>
@@ -3906,7 +3915,7 @@
         </w:p>
         <w:p>
           <w:pPr>
-            <w:pStyle w:val="TM2"/>
+            <w:pStyle w:val="TOC2"/>
             <w:tabs>
               <w:tab w:val="left" w:pos="880"/>
               <w:tab w:val="right" w:leader="dot" w:pos="9062"/>
@@ -3921,7 +3930,7 @@
           <w:hyperlink w:anchor="_Toc36668492" w:history="1">
             <w:r>
               <w:rPr>
-                <w:rStyle w:val="Lienhypertexte"/>
+                <w:rStyle w:val="Hyperlink"/>
                 <w:rFonts w:eastAsia="Arial"/>
                 <w:noProof/>
               </w:rPr>
@@ -3938,7 +3947,7 @@
             </w:r>
             <w:r>
               <w:rPr>
-                <w:rStyle w:val="Lienhypertexte"/>
+                <w:rStyle w:val="Hyperlink"/>
                 <w:rFonts w:eastAsia="Arial"/>
                 <w:noProof/>
               </w:rPr>
@@ -3996,7 +4005,7 @@
         </w:p>
         <w:p>
           <w:pPr>
-            <w:pStyle w:val="TM2"/>
+            <w:pStyle w:val="TOC2"/>
             <w:tabs>
               <w:tab w:val="left" w:pos="880"/>
               <w:tab w:val="right" w:leader="dot" w:pos="9062"/>
@@ -4011,7 +4020,7 @@
           <w:hyperlink w:anchor="_Toc36668493" w:history="1">
             <w:r>
               <w:rPr>
-                <w:rStyle w:val="Lienhypertexte"/>
+                <w:rStyle w:val="Hyperlink"/>
                 <w:rFonts w:eastAsia="Arial"/>
                 <w:noProof/>
               </w:rPr>
@@ -4028,7 +4037,7 @@
             </w:r>
             <w:r>
               <w:rPr>
-                <w:rStyle w:val="Lienhypertexte"/>
+                <w:rStyle w:val="Hyperlink"/>
                 <w:rFonts w:eastAsia="Arial"/>
                 <w:noProof/>
               </w:rPr>
@@ -4086,7 +4095,7 @@
         </w:p>
         <w:p>
           <w:pPr>
-            <w:pStyle w:val="TM2"/>
+            <w:pStyle w:val="TOC2"/>
             <w:tabs>
               <w:tab w:val="left" w:pos="880"/>
               <w:tab w:val="right" w:leader="dot" w:pos="9062"/>
@@ -4101,7 +4110,7 @@
           <w:hyperlink w:anchor="_Toc36668494" w:history="1">
             <w:r>
               <w:rPr>
-                <w:rStyle w:val="Lienhypertexte"/>
+                <w:rStyle w:val="Hyperlink"/>
                 <w:rFonts w:eastAsia="Arial"/>
                 <w:noProof/>
               </w:rPr>
@@ -4118,7 +4127,7 @@
             </w:r>
             <w:r>
               <w:rPr>
-                <w:rStyle w:val="Lienhypertexte"/>
+                <w:rStyle w:val="Hyperlink"/>
                 <w:rFonts w:eastAsia="Arial"/>
                 <w:noProof/>
               </w:rPr>
@@ -4176,7 +4185,7 @@
         </w:p>
         <w:p>
           <w:pPr>
-            <w:pStyle w:val="TM2"/>
+            <w:pStyle w:val="TOC2"/>
             <w:tabs>
               <w:tab w:val="left" w:pos="880"/>
               <w:tab w:val="right" w:leader="dot" w:pos="9062"/>
@@ -4191,7 +4200,7 @@
           <w:hyperlink w:anchor="_Toc36668495" w:history="1">
             <w:r>
               <w:rPr>
-                <w:rStyle w:val="Lienhypertexte"/>
+                <w:rStyle w:val="Hyperlink"/>
                 <w:rFonts w:eastAsia="Arial"/>
                 <w:noProof/>
               </w:rPr>
@@ -4208,7 +4217,7 @@
             </w:r>
             <w:r>
               <w:rPr>
-                <w:rStyle w:val="Lienhypertexte"/>
+                <w:rStyle w:val="Hyperlink"/>
                 <w:rFonts w:eastAsia="Arial"/>
                 <w:noProof/>
               </w:rPr>
@@ -4266,7 +4275,7 @@
         </w:p>
         <w:p>
           <w:pPr>
-            <w:pStyle w:val="TM1"/>
+            <w:pStyle w:val="TOC1"/>
             <w:tabs>
               <w:tab w:val="left" w:pos="660"/>
               <w:tab w:val="right" w:leader="dot" w:pos="9062"/>
@@ -4281,7 +4290,7 @@
           <w:hyperlink w:anchor="_Toc36668496" w:history="1">
             <w:r>
               <w:rPr>
-                <w:rStyle w:val="Lienhypertexte"/>
+                <w:rStyle w:val="Hyperlink"/>
                 <w:noProof/>
               </w:rPr>
               <w:t>IX.</w:t>
@@ -4297,7 +4306,7 @@
             </w:r>
             <w:r>
               <w:rPr>
-                <w:rStyle w:val="Lienhypertexte"/>
+                <w:rStyle w:val="Hyperlink"/>
                 <w:noProof/>
               </w:rPr>
               <w:t>Annexes</w:t>
@@ -4354,7 +4363,7 @@
         </w:p>
         <w:p>
           <w:pPr>
-            <w:pStyle w:val="TM2"/>
+            <w:pStyle w:val="TOC2"/>
             <w:tabs>
               <w:tab w:val="left" w:pos="880"/>
               <w:tab w:val="right" w:leader="dot" w:pos="9062"/>
@@ -4369,7 +4378,7 @@
           <w:hyperlink w:anchor="_Toc36668497" w:history="1">
             <w:r>
               <w:rPr>
-                <w:rStyle w:val="Lienhypertexte"/>
+                <w:rStyle w:val="Hyperlink"/>
                 <w:noProof/>
               </w:rPr>
               <w:t>A.</w:t>
@@ -4385,7 +4394,7 @@
             </w:r>
             <w:r>
               <w:rPr>
-                <w:rStyle w:val="Lienhypertexte"/>
+                <w:rStyle w:val="Hyperlink"/>
                 <w:noProof/>
               </w:rPr>
               <w:t>Description des produits de Techniques de l’Ingénieur</w:t>
@@ -4442,7 +4451,7 @@
         </w:p>
         <w:p>
           <w:pPr>
-            <w:pStyle w:val="TM3"/>
+            <w:pStyle w:val="TOC3"/>
             <w:tabs>
               <w:tab w:val="left" w:pos="880"/>
               <w:tab w:val="right" w:leader="dot" w:pos="9062"/>
@@ -4457,7 +4466,7 @@
           <w:hyperlink w:anchor="_Toc36668498" w:history="1">
             <w:r>
               <w:rPr>
-                <w:rStyle w:val="Lienhypertexte"/>
+                <w:rStyle w:val="Hyperlink"/>
                 <w:noProof/>
               </w:rPr>
               <w:t>a.</w:t>
@@ -4473,7 +4482,7 @@
             </w:r>
             <w:r>
               <w:rPr>
-                <w:rStyle w:val="Lienhypertexte"/>
+                <w:rStyle w:val="Hyperlink"/>
                 <w:noProof/>
               </w:rPr>
               <w:t>La Ressource documentaire en ligne</w:t>
@@ -4530,7 +4539,7 @@
         </w:p>
         <w:p>
           <w:pPr>
-            <w:pStyle w:val="TM3"/>
+            <w:pStyle w:val="TOC3"/>
             <w:tabs>
               <w:tab w:val="left" w:pos="1100"/>
               <w:tab w:val="right" w:leader="dot" w:pos="9062"/>
@@ -4545,7 +4554,7 @@
           <w:hyperlink w:anchor="_Toc36668499" w:history="1">
             <w:r>
               <w:rPr>
-                <w:rStyle w:val="Lienhypertexte"/>
+                <w:rStyle w:val="Hyperlink"/>
                 <w:noProof/>
               </w:rPr>
               <w:t>b.</w:t>
@@ -4561,7 +4570,7 @@
             </w:r>
             <w:r>
               <w:rPr>
-                <w:rStyle w:val="Lienhypertexte"/>
+                <w:rStyle w:val="Hyperlink"/>
                 <w:noProof/>
               </w:rPr>
               <w:t>Les services</w:t>
@@ -4618,7 +4627,7 @@
         </w:p>
         <w:p>
           <w:pPr>
-            <w:pStyle w:val="TM3"/>
+            <w:pStyle w:val="TOC3"/>
             <w:tabs>
               <w:tab w:val="left" w:pos="880"/>
               <w:tab w:val="right" w:leader="dot" w:pos="9062"/>
@@ -4633,7 +4642,7 @@
           <w:hyperlink w:anchor="_Toc36668500" w:history="1">
             <w:r>
               <w:rPr>
-                <w:rStyle w:val="Lienhypertexte"/>
+                <w:rStyle w:val="Hyperlink"/>
                 <w:noProof/>
               </w:rPr>
               <w:t>c.</w:t>
@@ -4649,7 +4658,7 @@
             </w:r>
             <w:r>
               <w:rPr>
-                <w:rStyle w:val="Lienhypertexte"/>
+                <w:rStyle w:val="Hyperlink"/>
                 <w:noProof/>
               </w:rPr>
               <w:t>Le magazine d’actualité</w:t>
@@ -4706,7 +4715,7 @@
         </w:p>
         <w:p>
           <w:pPr>
-            <w:pStyle w:val="TM3"/>
+            <w:pStyle w:val="TOC3"/>
             <w:tabs>
               <w:tab w:val="left" w:pos="1100"/>
               <w:tab w:val="right" w:leader="dot" w:pos="9062"/>
@@ -4721,7 +4730,7 @@
           <w:hyperlink w:anchor="_Toc36668501" w:history="1">
             <w:r>
               <w:rPr>
-                <w:rStyle w:val="Lienhypertexte"/>
+                <w:rStyle w:val="Hyperlink"/>
                 <w:noProof/>
               </w:rPr>
               <w:t>d.</w:t>
@@ -4737,7 +4746,7 @@
             </w:r>
             <w:r>
               <w:rPr>
-                <w:rStyle w:val="Lienhypertexte"/>
+                <w:rStyle w:val="Hyperlink"/>
                 <w:noProof/>
               </w:rPr>
               <w:t>Les contenus gratuits</w:t>
@@ -4794,7 +4803,7 @@
         </w:p>
         <w:p>
           <w:pPr>
-            <w:pStyle w:val="TM1"/>
+            <w:pStyle w:val="TOC1"/>
             <w:tabs>
               <w:tab w:val="left" w:pos="480"/>
               <w:tab w:val="right" w:leader="dot" w:pos="9062"/>
@@ -4809,7 +4818,7 @@
           <w:hyperlink w:anchor="_Toc36668502" w:history="1">
             <w:r>
               <w:rPr>
-                <w:rStyle w:val="Lienhypertexte"/>
+                <w:rStyle w:val="Hyperlink"/>
                 <w:noProof/>
               </w:rPr>
               <w:t>X.</w:t>
@@ -4825,7 +4834,7 @@
             </w:r>
             <w:r>
               <w:rPr>
-                <w:rStyle w:val="Lienhypertexte"/>
+                <w:rStyle w:val="Hyperlink"/>
                 <w:noProof/>
               </w:rPr>
               <w:t>Résumé &amp; Mots clés</w:t>
@@ -4882,7 +4891,7 @@
         </w:p>
         <w:p>
           <w:pPr>
-            <w:pStyle w:val="TM2"/>
+            <w:pStyle w:val="TOC2"/>
             <w:tabs>
               <w:tab w:val="left" w:pos="880"/>
               <w:tab w:val="right" w:leader="dot" w:pos="9062"/>
@@ -4897,7 +4906,7 @@
           <w:hyperlink w:anchor="_Toc36668503" w:history="1">
             <w:r>
               <w:rPr>
-                <w:rStyle w:val="Lienhypertexte"/>
+                <w:rStyle w:val="Hyperlink"/>
                 <w:noProof/>
               </w:rPr>
               <w:t>B.</w:t>
@@ -4913,7 +4922,7 @@
             </w:r>
             <w:r>
               <w:rPr>
-                <w:rStyle w:val="Lienhypertexte"/>
+                <w:rStyle w:val="Hyperlink"/>
                 <w:noProof/>
               </w:rPr>
               <w:t>Résumé</w:t>
@@ -4970,7 +4979,7 @@
         </w:p>
         <w:p>
           <w:pPr>
-            <w:pStyle w:val="TM2"/>
+            <w:pStyle w:val="TOC2"/>
             <w:tabs>
               <w:tab w:val="left" w:pos="880"/>
               <w:tab w:val="right" w:leader="dot" w:pos="9062"/>
@@ -4985,7 +4994,7 @@
           <w:hyperlink w:anchor="_Toc36668504" w:history="1">
             <w:r>
               <w:rPr>
-                <w:rStyle w:val="Lienhypertexte"/>
+                <w:rStyle w:val="Hyperlink"/>
                 <w:noProof/>
               </w:rPr>
               <w:t>C.</w:t>
@@ -5001,7 +5010,7 @@
             </w:r>
             <w:r>
               <w:rPr>
-                <w:rStyle w:val="Lienhypertexte"/>
+                <w:rStyle w:val="Hyperlink"/>
                 <w:noProof/>
               </w:rPr>
               <w:t>Mots clés</w:t>
@@ -5058,7 +5067,7 @@
         </w:p>
         <w:p>
           <w:pPr>
-            <w:pStyle w:val="TM2"/>
+            <w:pStyle w:val="TOC2"/>
             <w:tabs>
               <w:tab w:val="left" w:pos="880"/>
               <w:tab w:val="right" w:leader="dot" w:pos="9062"/>
@@ -5073,7 +5082,7 @@
           <w:hyperlink w:anchor="_Toc36668505" w:history="1">
             <w:r>
               <w:rPr>
-                <w:rStyle w:val="Lienhypertexte"/>
+                <w:rStyle w:val="Hyperlink"/>
                 <w:noProof/>
               </w:rPr>
               <w:t>D.</w:t>
@@ -5089,7 +5098,7 @@
             </w:r>
             <w:r>
               <w:rPr>
-                <w:rStyle w:val="Lienhypertexte"/>
+                <w:rStyle w:val="Hyperlink"/>
                 <w:noProof/>
               </w:rPr>
               <w:t>Summary</w:t>
@@ -5146,7 +5155,7 @@
         </w:p>
         <w:p>
           <w:pPr>
-            <w:pStyle w:val="TM2"/>
+            <w:pStyle w:val="TOC2"/>
             <w:tabs>
               <w:tab w:val="left" w:pos="880"/>
               <w:tab w:val="right" w:leader="dot" w:pos="9062"/>
@@ -5161,7 +5170,7 @@
           <w:hyperlink w:anchor="_Toc36668506" w:history="1">
             <w:r>
               <w:rPr>
-                <w:rStyle w:val="Lienhypertexte"/>
+                <w:rStyle w:val="Hyperlink"/>
                 <w:noProof/>
               </w:rPr>
               <w:t>E.</w:t>
@@ -5177,7 +5186,7 @@
             </w:r>
             <w:r>
               <w:rPr>
-                <w:rStyle w:val="Lienhypertexte"/>
+                <w:rStyle w:val="Hyperlink"/>
                 <w:noProof/>
               </w:rPr>
               <w:t>Key Words</w:t>
@@ -5262,7 +5271,7 @@
     </w:p>
     <w:p>
       <w:pPr>
-        <w:pStyle w:val="Titre1"/>
+        <w:pStyle w:val="Heading1"/>
       </w:pPr>
       <w:bookmarkStart w:id="1" w:name="_Toc36668454"/>
       <w:r>
@@ -5273,7 +5282,7 @@
     </w:p>
     <w:p>
       <w:pPr>
-        <w:pStyle w:val="Paragraphedeliste"/>
+        <w:pStyle w:val="ListParagraph"/>
         <w:numPr>
           <w:ilvl w:val="0"/>
           <w:numId w:val="5"/>
@@ -5294,7 +5303,7 @@
     </w:p>
     <w:p>
       <w:pPr>
-        <w:pStyle w:val="Paragraphedeliste"/>
+        <w:pStyle w:val="ListParagraph"/>
         <w:numPr>
           <w:ilvl w:val="0"/>
           <w:numId w:val="5"/>
@@ -5309,7 +5318,7 @@
     </w:p>
     <w:p>
       <w:pPr>
-        <w:pStyle w:val="Paragraphedeliste"/>
+        <w:pStyle w:val="ListParagraph"/>
         <w:numPr>
           <w:ilvl w:val="0"/>
           <w:numId w:val="5"/>
@@ -5324,7 +5333,7 @@
     </w:p>
     <w:p>
       <w:pPr>
-        <w:pStyle w:val="Paragraphedeliste"/>
+        <w:pStyle w:val="ListParagraph"/>
         <w:numPr>
           <w:ilvl w:val="0"/>
           <w:numId w:val="5"/>
@@ -5339,7 +5348,7 @@
     </w:p>
     <w:p>
       <w:pPr>
-        <w:pStyle w:val="Paragraphedeliste"/>
+        <w:pStyle w:val="ListParagraph"/>
         <w:numPr>
           <w:ilvl w:val="0"/>
           <w:numId w:val="5"/>
@@ -5363,7 +5372,7 @@
     </w:p>
     <w:p>
       <w:pPr>
-        <w:pStyle w:val="Paragraphedeliste"/>
+        <w:pStyle w:val="ListParagraph"/>
         <w:numPr>
           <w:ilvl w:val="0"/>
           <w:numId w:val="5"/>
@@ -5375,7 +5384,7 @@
     </w:p>
     <w:p>
       <w:pPr>
-        <w:pStyle w:val="Paragraphedeliste"/>
+        <w:pStyle w:val="ListParagraph"/>
         <w:numPr>
           <w:ilvl w:val="0"/>
           <w:numId w:val="5"/>
@@ -5387,7 +5396,7 @@
     </w:p>
     <w:p>
       <w:pPr>
-        <w:pStyle w:val="Paragraphedeliste"/>
+        <w:pStyle w:val="ListParagraph"/>
         <w:numPr>
           <w:ilvl w:val="0"/>
           <w:numId w:val="5"/>
@@ -5431,7 +5440,7 @@
     </w:p>
     <w:p>
       <w:pPr>
-        <w:pStyle w:val="Titre2"/>
+        <w:pStyle w:val="Heading2"/>
         <w:numPr>
           <w:ilvl w:val="0"/>
           <w:numId w:val="12"/>
@@ -5479,7 +5488,7 @@
     <w:p/>
     <w:p>
       <w:pPr>
-        <w:pStyle w:val="Paragraphedeliste"/>
+        <w:pStyle w:val="ListParagraph"/>
         <w:numPr>
           <w:ilvl w:val="0"/>
           <w:numId w:val="3"/>
@@ -5499,7 +5508,7 @@
     </w:p>
     <w:p>
       <w:pPr>
-        <w:pStyle w:val="Paragraphedeliste"/>
+        <w:pStyle w:val="ListParagraph"/>
         <w:numPr>
           <w:ilvl w:val="0"/>
           <w:numId w:val="3"/>
@@ -5519,7 +5528,7 @@
     </w:p>
     <w:p>
       <w:pPr>
-        <w:pStyle w:val="Paragraphedeliste"/>
+        <w:pStyle w:val="ListParagraph"/>
         <w:numPr>
           <w:ilvl w:val="1"/>
           <w:numId w:val="3"/>
@@ -5539,7 +5548,7 @@
     </w:p>
     <w:p>
       <w:pPr>
-        <w:pStyle w:val="Paragraphedeliste"/>
+        <w:pStyle w:val="ListParagraph"/>
         <w:numPr>
           <w:ilvl w:val="1"/>
           <w:numId w:val="3"/>
@@ -5559,7 +5568,7 @@
     </w:p>
     <w:p>
       <w:pPr>
-        <w:pStyle w:val="Paragraphedeliste"/>
+        <w:pStyle w:val="ListParagraph"/>
         <w:numPr>
           <w:ilvl w:val="1"/>
           <w:numId w:val="3"/>
@@ -5579,7 +5588,7 @@
     </w:p>
     <w:p>
       <w:pPr>
-        <w:pStyle w:val="Paragraphedeliste"/>
+        <w:pStyle w:val="ListParagraph"/>
         <w:numPr>
           <w:ilvl w:val="0"/>
           <w:numId w:val="3"/>
@@ -5599,7 +5608,7 @@
     </w:p>
     <w:p>
       <w:pPr>
-        <w:pStyle w:val="Paragraphedeliste"/>
+        <w:pStyle w:val="ListParagraph"/>
         <w:numPr>
           <w:ilvl w:val="1"/>
           <w:numId w:val="3"/>
@@ -5619,7 +5628,7 @@
     </w:p>
     <w:p>
       <w:pPr>
-        <w:pStyle w:val="Paragraphedeliste"/>
+        <w:pStyle w:val="ListParagraph"/>
         <w:numPr>
           <w:ilvl w:val="1"/>
           <w:numId w:val="3"/>
@@ -5639,7 +5648,7 @@
     </w:p>
     <w:p>
       <w:pPr>
-        <w:pStyle w:val="Paragraphedeliste"/>
+        <w:pStyle w:val="ListParagraph"/>
         <w:numPr>
           <w:ilvl w:val="0"/>
           <w:numId w:val="3"/>
@@ -5659,7 +5668,7 @@
     </w:p>
     <w:p>
       <w:pPr>
-        <w:pStyle w:val="Paragraphedeliste"/>
+        <w:pStyle w:val="ListParagraph"/>
         <w:numPr>
           <w:ilvl w:val="1"/>
           <w:numId w:val="3"/>
@@ -5679,7 +5688,7 @@
     </w:p>
     <w:p>
       <w:pPr>
-        <w:pStyle w:val="Paragraphedeliste"/>
+        <w:pStyle w:val="ListParagraph"/>
         <w:numPr>
           <w:ilvl w:val="0"/>
           <w:numId w:val="3"/>
@@ -5699,7 +5708,7 @@
     </w:p>
     <w:p>
       <w:pPr>
-        <w:pStyle w:val="Paragraphedeliste"/>
+        <w:pStyle w:val="ListParagraph"/>
         <w:numPr>
           <w:ilvl w:val="1"/>
           <w:numId w:val="3"/>
@@ -5719,7 +5728,7 @@
     </w:p>
     <w:p>
       <w:pPr>
-        <w:pStyle w:val="Paragraphedeliste"/>
+        <w:pStyle w:val="ListParagraph"/>
         <w:numPr>
           <w:ilvl w:val="0"/>
           <w:numId w:val="3"/>
@@ -5739,7 +5748,7 @@
     </w:p>
     <w:p>
       <w:pPr>
-        <w:pStyle w:val="Paragraphedeliste"/>
+        <w:pStyle w:val="ListParagraph"/>
         <w:numPr>
           <w:ilvl w:val="1"/>
           <w:numId w:val="3"/>
@@ -5759,7 +5768,7 @@
     </w:p>
     <w:p>
       <w:pPr>
-        <w:pStyle w:val="Paragraphedeliste"/>
+        <w:pStyle w:val="ListParagraph"/>
         <w:numPr>
           <w:ilvl w:val="2"/>
           <w:numId w:val="3"/>
@@ -5782,7 +5791,7 @@
     </w:p>
     <w:p>
       <w:pPr>
-        <w:pStyle w:val="Paragraphedeliste"/>
+        <w:pStyle w:val="ListParagraph"/>
         <w:numPr>
           <w:ilvl w:val="2"/>
           <w:numId w:val="3"/>
@@ -5806,7 +5815,7 @@
     </w:p>
     <w:p>
       <w:pPr>
-        <w:pStyle w:val="Paragraphedeliste"/>
+        <w:pStyle w:val="ListParagraph"/>
         <w:numPr>
           <w:ilvl w:val="1"/>
           <w:numId w:val="3"/>
@@ -5843,7 +5852,7 @@
     </w:p>
     <w:p>
       <w:pPr>
-        <w:pStyle w:val="Titre2"/>
+        <w:pStyle w:val="Heading2"/>
       </w:pPr>
       <w:bookmarkStart w:id="3" w:name="_Toc36668456"/>
       <w:r>
@@ -5866,7 +5875,7 @@
         <w:t xml:space="preserve"> – </w:t>
       </w:r>
       <w:r>
-        <w:t>15 à 20</w:t>
+        <w:t>15</w:t>
       </w:r>
       <w:r>
         <w:t xml:space="preserve"> pages</w:t>
@@ -5875,7 +5884,7 @@
     </w:p>
     <w:p>
       <w:pPr>
-        <w:pStyle w:val="Paragraphedeliste"/>
+        <w:pStyle w:val="ListParagraph"/>
         <w:numPr>
           <w:ilvl w:val="0"/>
           <w:numId w:val="3"/>
@@ -5898,7 +5907,7 @@
     </w:p>
     <w:p>
       <w:pPr>
-        <w:pStyle w:val="Paragraphedeliste"/>
+        <w:pStyle w:val="ListParagraph"/>
         <w:numPr>
           <w:ilvl w:val="1"/>
           <w:numId w:val="3"/>
@@ -5916,12 +5925,43 @@
           <w:szCs w:val="24"/>
           <w:lang w:val="en-US"/>
         </w:rPr>
-        <w:t>Brand Quality Relationship - Helme-Guizon &amp; Magnoni</w:t>
-      </w:r>
-    </w:p>
-    <w:p>
-      <w:pPr>
-        <w:pStyle w:val="Paragraphedeliste"/>
+        <w:t xml:space="preserve">Brand Quality Relationship - </w:t>
+      </w:r>
+      <w:proofErr w:type="spellStart"/>
+      <w:r>
+        <w:rPr>
+          <w:rFonts w:cs="Iskoola Pota"/>
+          <w:color w:val="000000"/>
+          <w:szCs w:val="24"/>
+          <w:lang w:val="en-US"/>
+        </w:rPr>
+        <w:t>Helme-Guizon</w:t>
+      </w:r>
+      <w:proofErr w:type="spellEnd"/>
+      <w:r>
+        <w:rPr>
+          <w:rFonts w:cs="Iskoola Pota"/>
+          <w:color w:val="000000"/>
+          <w:szCs w:val="24"/>
+          <w:lang w:val="en-US"/>
+        </w:rPr>
+        <w:t xml:space="preserve"> &amp; </w:t>
+      </w:r>
+      <w:proofErr w:type="spellStart"/>
+      <w:r>
+        <w:rPr>
+          <w:rFonts w:cs="Iskoola Pota"/>
+          <w:color w:val="000000"/>
+          <w:szCs w:val="24"/>
+          <w:lang w:val="en-US"/>
+        </w:rPr>
+        <w:t>Magnoni</w:t>
+      </w:r>
+      <w:proofErr w:type="spellEnd"/>
+    </w:p>
+    <w:p>
+      <w:pPr>
+        <w:pStyle w:val="ListParagraph"/>
         <w:numPr>
           <w:ilvl w:val="1"/>
           <w:numId w:val="3"/>
@@ -5949,7 +5989,7 @@
     </w:p>
     <w:p>
       <w:pPr>
-        <w:pStyle w:val="Paragraphedeliste"/>
+        <w:pStyle w:val="ListParagraph"/>
         <w:numPr>
           <w:ilvl w:val="1"/>
           <w:numId w:val="3"/>
@@ -5969,7 +6009,7 @@
     </w:p>
     <w:p>
       <w:pPr>
-        <w:pStyle w:val="Paragraphedeliste"/>
+        <w:pStyle w:val="ListParagraph"/>
         <w:numPr>
           <w:ilvl w:val="0"/>
           <w:numId w:val="3"/>
@@ -5992,7 +6032,7 @@
     </w:p>
     <w:p>
       <w:pPr>
-        <w:pStyle w:val="Paragraphedeliste"/>
+        <w:pStyle w:val="ListParagraph"/>
         <w:numPr>
           <w:ilvl w:val="1"/>
           <w:numId w:val="3"/>
@@ -6008,12 +6048,30 @@
           <w:color w:val="000000"/>
           <w:szCs w:val="24"/>
         </w:rPr>
-        <w:t>Théorie de la motivation intrinsèque / extrinsèque - Deci et Ryan</w:t>
-      </w:r>
-    </w:p>
-    <w:p>
-      <w:pPr>
-        <w:pStyle w:val="Paragraphedeliste"/>
+        <w:t xml:space="preserve">Théorie de la motivation intrinsèque / extrinsèque - </w:t>
+      </w:r>
+      <w:proofErr w:type="spellStart"/>
+      <w:r>
+        <w:rPr>
+          <w:rFonts w:cs="Iskoola Pota"/>
+          <w:color w:val="000000"/>
+          <w:szCs w:val="24"/>
+        </w:rPr>
+        <w:t>Deci</w:t>
+      </w:r>
+      <w:proofErr w:type="spellEnd"/>
+      <w:r>
+        <w:rPr>
+          <w:rFonts w:cs="Iskoola Pota"/>
+          <w:color w:val="000000"/>
+          <w:szCs w:val="24"/>
+        </w:rPr>
+        <w:t xml:space="preserve"> et Ryan</w:t>
+      </w:r>
+    </w:p>
+    <w:p>
+      <w:pPr>
+        <w:pStyle w:val="ListParagraph"/>
         <w:numPr>
           <w:ilvl w:val="1"/>
           <w:numId w:val="3"/>
@@ -6029,12 +6087,22 @@
           <w:color w:val="000000"/>
           <w:szCs w:val="24"/>
         </w:rPr>
-        <w:t>Travaux sur les leaders d'opinion – Vernette</w:t>
-      </w:r>
-    </w:p>
-    <w:p>
-      <w:pPr>
-        <w:pStyle w:val="Paragraphedeliste"/>
+        <w:t xml:space="preserve">Travaux sur les leaders d'opinion – </w:t>
+      </w:r>
+      <w:proofErr w:type="spellStart"/>
+      <w:r>
+        <w:rPr>
+          <w:rFonts w:cs="Iskoola Pota"/>
+          <w:color w:val="000000"/>
+          <w:szCs w:val="24"/>
+        </w:rPr>
+        <w:t>Vernette</w:t>
+      </w:r>
+      <w:proofErr w:type="spellEnd"/>
+    </w:p>
+    <w:p>
+      <w:pPr>
+        <w:pStyle w:val="ListParagraph"/>
         <w:numPr>
           <w:ilvl w:val="1"/>
           <w:numId w:val="3"/>
@@ -6054,7 +6122,7 @@
     </w:p>
     <w:p>
       <w:pPr>
-        <w:pStyle w:val="Paragraphedeliste"/>
+        <w:pStyle w:val="ListParagraph"/>
         <w:numPr>
           <w:ilvl w:val="1"/>
           <w:numId w:val="3"/>
@@ -6076,7 +6144,7 @@
     </w:p>
     <w:p>
       <w:pPr>
-        <w:pStyle w:val="Paragraphedeliste"/>
+        <w:pStyle w:val="ListParagraph"/>
         <w:numPr>
           <w:ilvl w:val="1"/>
           <w:numId w:val="3"/>
@@ -6087,14 +6155,34 @@
           <w:lang w:val="en-US"/>
         </w:rPr>
       </w:pPr>
+      <w:proofErr w:type="spellStart"/>
       <w:r>
         <w:rPr>
           <w:rFonts w:cs="Iskoola Pota"/>
           <w:szCs w:val="24"/>
           <w:lang w:val="en-US"/>
         </w:rPr>
-        <w:t>Parrainage de Pechpeyrou</w:t>
-      </w:r>
+        <w:t>Parrainage</w:t>
+      </w:r>
+      <w:proofErr w:type="spellEnd"/>
+      <w:r>
+        <w:rPr>
+          <w:rFonts w:cs="Iskoola Pota"/>
+          <w:szCs w:val="24"/>
+          <w:lang w:val="en-US"/>
+        </w:rPr>
+        <w:t xml:space="preserve"> de </w:t>
+      </w:r>
+      <w:proofErr w:type="spellStart"/>
+      <w:r>
+        <w:rPr>
+          <w:rFonts w:cs="Iskoola Pota"/>
+          <w:szCs w:val="24"/>
+          <w:lang w:val="en-US"/>
+        </w:rPr>
+        <w:t>Pechpeyrou</w:t>
+      </w:r>
+      <w:proofErr w:type="spellEnd"/>
     </w:p>
     <w:p>
       <w:pPr>
@@ -6115,7 +6203,7 @@
     </w:p>
     <w:p>
       <w:pPr>
-        <w:pStyle w:val="Titre2"/>
+        <w:pStyle w:val="Heading2"/>
       </w:pPr>
       <w:bookmarkStart w:id="4" w:name="_Toc36668457"/>
       <w:r>
@@ -6141,19 +6229,24 @@
     </w:p>
     <w:p>
       <w:pPr>
-        <w:pStyle w:val="Paragraphedeliste"/>
+        <w:pStyle w:val="ListParagraph"/>
         <w:numPr>
           <w:ilvl w:val="0"/>
           <w:numId w:val="3"/>
         </w:numPr>
       </w:pPr>
       <w:r>
-        <w:t>Plan de recherche en quali</w:t>
-      </w:r>
-    </w:p>
-    <w:p>
-      <w:pPr>
-        <w:pStyle w:val="Paragraphedeliste"/>
+        <w:t xml:space="preserve">Plan de recherche en </w:t>
+      </w:r>
+      <w:proofErr w:type="spellStart"/>
+      <w:r>
+        <w:t>quali</w:t>
+      </w:r>
+      <w:proofErr w:type="spellEnd"/>
+    </w:p>
+    <w:p>
+      <w:pPr>
+        <w:pStyle w:val="ListParagraph"/>
         <w:numPr>
           <w:ilvl w:val="1"/>
           <w:numId w:val="3"/>
@@ -6165,7 +6258,7 @@
     </w:p>
     <w:p>
       <w:pPr>
-        <w:pStyle w:val="Paragraphedeliste"/>
+        <w:pStyle w:val="ListParagraph"/>
         <w:numPr>
           <w:ilvl w:val="1"/>
           <w:numId w:val="3"/>
@@ -6177,7 +6270,7 @@
     </w:p>
     <w:p>
       <w:pPr>
-        <w:pStyle w:val="Paragraphedeliste"/>
+        <w:pStyle w:val="ListParagraph"/>
         <w:numPr>
           <w:ilvl w:val="0"/>
           <w:numId w:val="3"/>
@@ -6189,7 +6282,7 @@
     </w:p>
     <w:p>
       <w:pPr>
-        <w:pStyle w:val="Paragraphedeliste"/>
+        <w:pStyle w:val="ListParagraph"/>
         <w:numPr>
           <w:ilvl w:val="1"/>
           <w:numId w:val="3"/>
@@ -6201,7 +6294,7 @@
     </w:p>
     <w:p>
       <w:pPr>
-        <w:pStyle w:val="Paragraphedeliste"/>
+        <w:pStyle w:val="ListParagraph"/>
         <w:numPr>
           <w:ilvl w:val="1"/>
           <w:numId w:val="3"/>
@@ -6213,7 +6306,7 @@
     </w:p>
     <w:p>
       <w:pPr>
-        <w:pStyle w:val="Paragraphedeliste"/>
+        <w:pStyle w:val="ListParagraph"/>
         <w:numPr>
           <w:ilvl w:val="0"/>
           <w:numId w:val="3"/>
@@ -6242,7 +6335,7 @@
     </w:p>
     <w:p>
       <w:pPr>
-        <w:pStyle w:val="Titre2"/>
+        <w:pStyle w:val="Heading2"/>
       </w:pPr>
       <w:bookmarkStart w:id="5" w:name="_Toc36668458"/>
       <w:r>
@@ -6336,7 +6429,7 @@
     </w:p>
     <w:p>
       <w:pPr>
-        <w:pStyle w:val="Titre2"/>
+        <w:pStyle w:val="Heading2"/>
       </w:pPr>
       <w:bookmarkStart w:id="6" w:name="_Toc36668459"/>
       <w:r>
@@ -6407,7 +6500,7 @@
     </w:p>
     <w:p>
       <w:pPr>
-        <w:pStyle w:val="Paragraphedeliste"/>
+        <w:pStyle w:val="ListParagraph"/>
         <w:numPr>
           <w:ilvl w:val="0"/>
           <w:numId w:val="3"/>
@@ -6439,7 +6532,7 @@
     <w:p/>
     <w:p>
       <w:pPr>
-        <w:pStyle w:val="Paragraphedeliste"/>
+        <w:pStyle w:val="ListParagraph"/>
         <w:numPr>
           <w:ilvl w:val="0"/>
           <w:numId w:val="3"/>
@@ -6471,7 +6564,7 @@
     <w:p/>
     <w:p>
       <w:pPr>
-        <w:pStyle w:val="Paragraphedeliste"/>
+        <w:pStyle w:val="ListParagraph"/>
         <w:numPr>
           <w:ilvl w:val="0"/>
           <w:numId w:val="3"/>
@@ -6507,7 +6600,7 @@
     </w:p>
     <w:p>
       <w:pPr>
-        <w:pStyle w:val="Titre1"/>
+        <w:pStyle w:val="Heading1"/>
       </w:pPr>
       <w:bookmarkStart w:id="7" w:name="_Toc36668460"/>
       <w:r>
@@ -6586,7 +6679,7 @@
     </w:p>
     <w:p>
       <w:pPr>
-        <w:pStyle w:val="Titre1"/>
+        <w:pStyle w:val="Heading1"/>
       </w:pPr>
       <w:bookmarkStart w:id="8" w:name="_Toc36668461"/>
       <w:r>
@@ -6602,7 +6695,7 @@
     </w:p>
     <w:p>
       <w:pPr>
-        <w:pStyle w:val="Titre2"/>
+        <w:pStyle w:val="Heading2"/>
         <w:numPr>
           <w:ilvl w:val="0"/>
           <w:numId w:val="6"/>
@@ -6622,7 +6715,7 @@
     </w:p>
     <w:p>
       <w:pPr>
-        <w:pStyle w:val="Titre3"/>
+        <w:pStyle w:val="Heading3"/>
       </w:pPr>
       <w:bookmarkStart w:id="10" w:name="_Toc36668463"/>
       <w:r>
@@ -6637,7 +6730,7 @@
     </w:p>
     <w:p>
       <w:pPr>
-        <w:pStyle w:val="Titre3"/>
+        <w:pStyle w:val="Heading3"/>
       </w:pPr>
       <w:bookmarkStart w:id="11" w:name="_Toc36668464"/>
       <w:r>
@@ -6647,7 +6740,7 @@
     </w:p>
     <w:p>
       <w:pPr>
-        <w:pStyle w:val="Paragraphedeliste"/>
+        <w:pStyle w:val="ListParagraph"/>
         <w:numPr>
           <w:ilvl w:val="0"/>
           <w:numId w:val="3"/>
@@ -6678,7 +6771,7 @@
     <w:p/>
     <w:p>
       <w:pPr>
-        <w:pStyle w:val="Paragraphedeliste"/>
+        <w:pStyle w:val="ListParagraph"/>
         <w:numPr>
           <w:ilvl w:val="0"/>
           <w:numId w:val="3"/>
@@ -6704,7 +6797,7 @@
     </w:p>
     <w:p>
       <w:pPr>
-        <w:pStyle w:val="Titre3"/>
+        <w:pStyle w:val="Heading3"/>
       </w:pPr>
       <w:bookmarkStart w:id="12" w:name="_Toc36668465"/>
       <w:r>
@@ -6714,7 +6807,7 @@
     </w:p>
     <w:p>
       <w:pPr>
-        <w:pStyle w:val="Paragraphedeliste"/>
+        <w:pStyle w:val="ListParagraph"/>
         <w:numPr>
           <w:ilvl w:val="0"/>
           <w:numId w:val="3"/>
@@ -6742,7 +6835,7 @@
     <w:p/>
     <w:p>
       <w:pPr>
-        <w:pStyle w:val="Paragraphedeliste"/>
+        <w:pStyle w:val="ListParagraph"/>
         <w:numPr>
           <w:ilvl w:val="0"/>
           <w:numId w:val="3"/>
@@ -6762,13 +6855,29 @@
       </w:r>
       <w:proofErr w:type="gramEnd"/>
       <w:r>
-        <w:t xml:space="preserve"> annuelle ou pluriannuellle. De plus, la licence de base est monoposte mais i lest généralement possible pour les plus grandes entreprises où de nombreuses personnes travaillent sur un même projet, de bénéficier de licences multipostes. L’objectif principal de Techniques de l’Ingénieur est de pouvoir réabonner les clients qui arrivent en fin de contrat.</w:t>
+        <w:t xml:space="preserve"> annuelle ou </w:t>
+      </w:r>
+      <w:proofErr w:type="spellStart"/>
+      <w:r>
+        <w:t>pluriannuellle</w:t>
+      </w:r>
+      <w:proofErr w:type="spellEnd"/>
+      <w:r>
+        <w:t xml:space="preserve">. De plus, la licence de base est monoposte mais </w:t>
+      </w:r>
+      <w:proofErr w:type="spellStart"/>
+      <w:r>
+        <w:t>i lest</w:t>
+      </w:r>
+      <w:proofErr w:type="spellEnd"/>
+      <w:r>
+        <w:t xml:space="preserve"> généralement possible pour les plus grandes entreprises où de nombreuses personnes travaillent sur un même projet, de bénéficier de licences multipostes. L’objectif principal de Techniques de l’Ingénieur est de pouvoir réabonner les clients qui arrivent en fin de contrat.</w:t>
       </w:r>
     </w:p>
     <w:p/>
     <w:p>
       <w:pPr>
-        <w:pStyle w:val="Paragraphedeliste"/>
+        <w:pStyle w:val="ListParagraph"/>
         <w:numPr>
           <w:ilvl w:val="0"/>
           <w:numId w:val="3"/>
@@ -6791,7 +6900,7 @@
     </w:p>
     <w:p>
       <w:pPr>
-        <w:pStyle w:val="Titre2"/>
+        <w:pStyle w:val="Heading2"/>
       </w:pPr>
       <w:bookmarkStart w:id="13" w:name="_Toc36668466"/>
       <w:r>
@@ -6810,7 +6919,7 @@
     </w:p>
     <w:p>
       <w:pPr>
-        <w:pStyle w:val="Titre3"/>
+        <w:pStyle w:val="Heading3"/>
         <w:numPr>
           <w:ilvl w:val="0"/>
           <w:numId w:val="8"/>
@@ -6840,7 +6949,7 @@
     </w:p>
     <w:p>
       <w:pPr>
-        <w:pStyle w:val="Titre3"/>
+        <w:pStyle w:val="Heading3"/>
       </w:pPr>
       <w:bookmarkStart w:id="15" w:name="_Toc36668468"/>
       <w:r>
@@ -6855,7 +6964,7 @@
     </w:p>
     <w:p>
       <w:pPr>
-        <w:pStyle w:val="Titre2"/>
+        <w:pStyle w:val="Heading2"/>
       </w:pPr>
       <w:bookmarkStart w:id="16" w:name="_Toc36668469"/>
       <w:r>
@@ -6865,7 +6974,7 @@
     </w:p>
     <w:p>
       <w:pPr>
-        <w:pStyle w:val="Titre3"/>
+        <w:pStyle w:val="Heading3"/>
         <w:numPr>
           <w:ilvl w:val="0"/>
           <w:numId w:val="9"/>
@@ -6884,7 +6993,7 @@
     </w:p>
     <w:p>
       <w:pPr>
-        <w:pStyle w:val="Titre2"/>
+        <w:pStyle w:val="Heading2"/>
       </w:pPr>
       <w:bookmarkStart w:id="18" w:name="_Toc36668471"/>
       <w:r>
@@ -6944,7 +7053,7 @@
     </w:p>
     <w:p>
       <w:pPr>
-        <w:pStyle w:val="Titre2"/>
+        <w:pStyle w:val="Heading2"/>
       </w:pPr>
       <w:bookmarkStart w:id="19" w:name="_Toc36668472"/>
       <w:r>
@@ -6958,7 +7067,7 @@
     </w:p>
     <w:p>
       <w:pPr>
-        <w:pStyle w:val="Titre3"/>
+        <w:pStyle w:val="Heading3"/>
         <w:numPr>
           <w:ilvl w:val="0"/>
           <w:numId w:val="10"/>
@@ -6972,7 +7081,7 @@
     </w:p>
     <w:p>
       <w:pPr>
-        <w:pStyle w:val="Paragraphedeliste"/>
+        <w:pStyle w:val="ListParagraph"/>
         <w:numPr>
           <w:ilvl w:val="2"/>
           <w:numId w:val="3"/>
@@ -6995,7 +7104,7 @@
     </w:p>
     <w:p>
       <w:pPr>
-        <w:pStyle w:val="Paragraphedeliste"/>
+        <w:pStyle w:val="ListParagraph"/>
         <w:numPr>
           <w:ilvl w:val="2"/>
           <w:numId w:val="3"/>
@@ -7019,7 +7128,7 @@
     </w:p>
     <w:p>
       <w:pPr>
-        <w:pStyle w:val="Titre3"/>
+        <w:pStyle w:val="Heading3"/>
       </w:pPr>
       <w:bookmarkStart w:id="21" w:name="_Toc36668474"/>
       <w:r>
@@ -7032,7 +7141,7 @@
     </w:p>
     <w:p>
       <w:pPr>
-        <w:pStyle w:val="Titre3"/>
+        <w:pStyle w:val="Heading3"/>
       </w:pPr>
       <w:bookmarkStart w:id="22" w:name="_Toc36668475"/>
       <w:r>
@@ -7059,7 +7168,7 @@
     </w:p>
     <w:p>
       <w:pPr>
-        <w:pStyle w:val="Titre1"/>
+        <w:pStyle w:val="Heading1"/>
       </w:pPr>
       <w:bookmarkStart w:id="23" w:name="_Toc36668476"/>
       <w:r>
@@ -7070,7 +7179,7 @@
     </w:p>
     <w:p>
       <w:pPr>
-        <w:pStyle w:val="Titre2"/>
+        <w:pStyle w:val="Heading2"/>
         <w:numPr>
           <w:ilvl w:val="0"/>
           <w:numId w:val="11"/>
@@ -7085,7 +7194,7 @@
     </w:p>
     <w:p>
       <w:pPr>
-        <w:pStyle w:val="Titre3"/>
+        <w:pStyle w:val="Heading3"/>
         <w:numPr>
           <w:ilvl w:val="0"/>
           <w:numId w:val="20"/>
@@ -7099,9 +7208,31 @@
         <w:rPr>
           <w:lang w:val="en-US"/>
         </w:rPr>
-        <w:t>Brand Quality Relationship - Helme-Guizon &amp; Magnoni</w:t>
+        <w:t xml:space="preserve">Brand Quality Relationship - </w:t>
+      </w:r>
+      <w:proofErr w:type="spellStart"/>
+      <w:r>
+        <w:rPr>
+          <w:lang w:val="en-US"/>
+        </w:rPr>
+        <w:t>Helme-Guizon</w:t>
+      </w:r>
+      <w:proofErr w:type="spellEnd"/>
+      <w:r>
+        <w:rPr>
+          <w:lang w:val="en-US"/>
+        </w:rPr>
+        <w:t xml:space="preserve"> &amp; </w:t>
+      </w:r>
+      <w:proofErr w:type="spellStart"/>
+      <w:r>
+        <w:rPr>
+          <w:lang w:val="en-US"/>
+        </w:rPr>
+        <w:t>Magnoni</w:t>
       </w:r>
       <w:bookmarkEnd w:id="25"/>
+      <w:proofErr w:type="spellEnd"/>
     </w:p>
     <w:p>
       <w:r>
@@ -7127,26 +7258,48 @@
         <w:rPr>
           <w:lang w:val="en-US"/>
         </w:rPr>
-        <w:t>Brand Relationship Quality – BRQ s</w:t>
-      </w:r>
+        <w:t xml:space="preserve">Brand Relationship Quality – BRQ </w:t>
+      </w:r>
+      <w:proofErr w:type="spellStart"/>
       <w:r>
         <w:rPr>
           <w:lang w:val="en-US"/>
         </w:rPr>
-        <w:t>elon Fournier</w:t>
+        <w:t>s</w:t>
       </w:r>
       <w:r>
         <w:rPr>
           <w:lang w:val="en-US"/>
         </w:rPr>
+        <w:t>elon</w:t>
+      </w:r>
+      <w:proofErr w:type="spellEnd"/>
+      <w:r>
+        <w:rPr>
+          <w:lang w:val="en-US"/>
+        </w:rPr>
+        <w:t xml:space="preserve"> Fournier</w:t>
+      </w:r>
+      <w:r>
+        <w:rPr>
+          <w:lang w:val="en-US"/>
+        </w:rPr>
         <w:t xml:space="preserve"> – 6 </w:t>
       </w:r>
+      <w:proofErr w:type="spellStart"/>
       <w:proofErr w:type="gramStart"/>
       <w:r>
         <w:rPr>
           <w:lang w:val="en-US"/>
         </w:rPr>
-        <w:t>facteurs :</w:t>
+        <w:t>facteurs</w:t>
+      </w:r>
+      <w:proofErr w:type="spellEnd"/>
+      <w:r>
+        <w:rPr>
+          <w:lang w:val="en-US"/>
+        </w:rPr>
+        <w:t xml:space="preserve"> :</w:t>
       </w:r>
       <w:proofErr w:type="gramEnd"/>
       <w:r>
@@ -7158,7 +7311,7 @@
     </w:p>
     <w:p>
       <w:pPr>
-        <w:pStyle w:val="Paragraphedeliste"/>
+        <w:pStyle w:val="ListParagraph"/>
         <w:numPr>
           <w:ilvl w:val="0"/>
           <w:numId w:val="21"/>
@@ -7167,16 +7320,18 @@
           <w:lang w:val="en-US"/>
         </w:rPr>
       </w:pPr>
+      <w:proofErr w:type="spellStart"/>
       <w:r>
         <w:rPr>
           <w:lang w:val="en-US"/>
         </w:rPr>
         <w:t>L’intimité</w:t>
       </w:r>
-    </w:p>
-    <w:p>
-      <w:pPr>
-        <w:pStyle w:val="Paragraphedeliste"/>
+      <w:proofErr w:type="spellEnd"/>
+    </w:p>
+    <w:p>
+      <w:pPr>
+        <w:pStyle w:val="ListParagraph"/>
         <w:numPr>
           <w:ilvl w:val="0"/>
           <w:numId w:val="21"/>
@@ -7189,12 +7344,34 @@
         <w:rPr>
           <w:lang w:val="en-US"/>
         </w:rPr>
-        <w:t>La qualité du partenaire</w:t>
-      </w:r>
-    </w:p>
-    <w:p>
-      <w:pPr>
-        <w:pStyle w:val="Paragraphedeliste"/>
+        <w:t xml:space="preserve">La </w:t>
+      </w:r>
+      <w:proofErr w:type="spellStart"/>
+      <w:r>
+        <w:rPr>
+          <w:lang w:val="en-US"/>
+        </w:rPr>
+        <w:t>qualité</w:t>
+      </w:r>
+      <w:proofErr w:type="spellEnd"/>
+      <w:r>
+        <w:rPr>
+          <w:lang w:val="en-US"/>
+        </w:rPr>
+        <w:t xml:space="preserve"> du </w:t>
+      </w:r>
+      <w:proofErr w:type="spellStart"/>
+      <w:r>
+        <w:rPr>
+          <w:lang w:val="en-US"/>
+        </w:rPr>
+        <w:t>partenaire</w:t>
+      </w:r>
+      <w:proofErr w:type="spellEnd"/>
+    </w:p>
+    <w:p>
+      <w:pPr>
+        <w:pStyle w:val="ListParagraph"/>
         <w:numPr>
           <w:ilvl w:val="0"/>
           <w:numId w:val="21"/>
@@ -7203,16 +7380,24 @@
           <w:lang w:val="en-US"/>
         </w:rPr>
       </w:pPr>
+      <w:proofErr w:type="spellStart"/>
       <w:r>
         <w:rPr>
           <w:lang w:val="en-US"/>
         </w:rPr>
-        <w:t>L’amour / passion</w:t>
-      </w:r>
-    </w:p>
-    <w:p>
-      <w:pPr>
-        <w:pStyle w:val="Paragraphedeliste"/>
+        <w:t>L’amour</w:t>
+      </w:r>
+      <w:proofErr w:type="spellEnd"/>
+      <w:r>
+        <w:rPr>
+          <w:lang w:val="en-US"/>
+        </w:rPr>
+        <w:t xml:space="preserve"> / passion</w:t>
+      </w:r>
+    </w:p>
+    <w:p>
+      <w:pPr>
+        <w:pStyle w:val="ListParagraph"/>
         <w:numPr>
           <w:ilvl w:val="0"/>
           <w:numId w:val="21"/>
@@ -7227,7 +7412,7 @@
     </w:p>
     <w:p>
       <w:pPr>
-        <w:pStyle w:val="Paragraphedeliste"/>
+        <w:pStyle w:val="ListParagraph"/>
         <w:numPr>
           <w:ilvl w:val="0"/>
           <w:numId w:val="21"/>
@@ -7239,7 +7424,7 @@
     </w:p>
     <w:p>
       <w:pPr>
-        <w:pStyle w:val="Paragraphedeliste"/>
+        <w:pStyle w:val="ListParagraph"/>
         <w:numPr>
           <w:ilvl w:val="0"/>
           <w:numId w:val="21"/>
@@ -7284,7 +7469,7 @@
     </w:p>
     <w:p>
       <w:pPr>
-        <w:pStyle w:val="Paragraphedeliste"/>
+        <w:pStyle w:val="ListParagraph"/>
         <w:numPr>
           <w:ilvl w:val="0"/>
           <w:numId w:val="3"/>
@@ -7298,7 +7483,7 @@
     </w:p>
     <w:p>
       <w:pPr>
-        <w:pStyle w:val="Paragraphedeliste"/>
+        <w:pStyle w:val="ListParagraph"/>
         <w:numPr>
           <w:ilvl w:val="0"/>
           <w:numId w:val="3"/>
@@ -7312,7 +7497,7 @@
     </w:p>
     <w:p>
       <w:pPr>
-        <w:pStyle w:val="Paragraphedeliste"/>
+        <w:pStyle w:val="ListParagraph"/>
         <w:numPr>
           <w:ilvl w:val="0"/>
           <w:numId w:val="3"/>
@@ -7336,7 +7521,15 @@
         <w:jc w:val="left"/>
       </w:pPr>
       <w:r>
-        <w:t>Facebook apparait comme un média social important et pouvant servir de livier de fidélisation à la marque.</w:t>
+        <w:t xml:space="preserve">Facebook apparait comme un média social important et pouvant servir de </w:t>
+      </w:r>
+      <w:proofErr w:type="spellStart"/>
+      <w:r>
+        <w:t>livier</w:t>
+      </w:r>
+      <w:proofErr w:type="spellEnd"/>
+      <w:r>
+        <w:t xml:space="preserve"> de fidélisation à la marque.</w:t>
       </w:r>
     </w:p>
     <w:p>
@@ -7359,7 +7552,7 @@
     </w:p>
     <w:p>
       <w:pPr>
-        <w:pStyle w:val="Titre3"/>
+        <w:pStyle w:val="Heading3"/>
       </w:pPr>
       <w:bookmarkStart w:id="26" w:name="_Toc36668479"/>
       <w:r>
@@ -7387,7 +7580,7 @@
     </w:p>
     <w:p>
       <w:pPr>
-        <w:pStyle w:val="Titre3"/>
+        <w:pStyle w:val="Heading3"/>
       </w:pPr>
       <w:bookmarkStart w:id="27" w:name="_Toc36668480"/>
       <w:r>
@@ -7407,7 +7600,7 @@
     </w:p>
     <w:p>
       <w:pPr>
-        <w:pStyle w:val="Titre2"/>
+        <w:pStyle w:val="Heading2"/>
       </w:pPr>
       <w:bookmarkStart w:id="28" w:name="_Toc36668481"/>
       <w:r>
@@ -7418,7 +7611,7 @@
     </w:p>
     <w:p>
       <w:pPr>
-        <w:pStyle w:val="Titre3"/>
+        <w:pStyle w:val="Heading3"/>
         <w:numPr>
           <w:ilvl w:val="0"/>
           <w:numId w:val="19"/>
@@ -7426,7 +7619,15 @@
       </w:pPr>
       <w:bookmarkStart w:id="29" w:name="_Toc36668482"/>
       <w:r>
-        <w:t>Travaux de Deci et Ryan - Motivation intrinsèque et extrinsèque</w:t>
+        <w:t xml:space="preserve">Travaux de </w:t>
+      </w:r>
+      <w:proofErr w:type="spellStart"/>
+      <w:r>
+        <w:t>Deci</w:t>
+      </w:r>
+      <w:proofErr w:type="spellEnd"/>
+      <w:r>
+        <w:t xml:space="preserve"> et Ryan - Motivation intrinsèque et extrinsèque</w:t>
       </w:r>
       <w:bookmarkEnd w:id="29"/>
     </w:p>
@@ -7466,7 +7667,15 @@
     <w:p/>
     <w:p>
       <w:r>
-        <w:t xml:space="preserve">La motivation est un élément clé pour la performance mais il y a en d’autres aussi tels que </w:t>
+        <w:t xml:space="preserve">La motivation est un élément clé pour la performance mais il y a </w:t>
+      </w:r>
+      <w:proofErr w:type="spellStart"/>
+      <w:r>
+        <w:t>en</w:t>
+      </w:r>
+      <w:proofErr w:type="spellEnd"/>
+      <w:r>
+        <w:t xml:space="preserve"> d’autres aussi tels que </w:t>
       </w:r>
       <w:r>
         <w:t>la personnalité, l’habilité cognitive et l’intelligence émotionnelle.</w:t>
@@ -7484,13 +7693,13 @@
         <w:spacing w:after="160" w:line="259" w:lineRule="auto"/>
         <w:jc w:val="left"/>
         <w:rPr>
-          <w:rStyle w:val="Lienhypertexte"/>
+          <w:rStyle w:val="Hyperlink"/>
         </w:rPr>
       </w:pPr>
       <w:hyperlink r:id="rId8" w:history="1">
         <w:r>
           <w:rPr>
-            <w:rStyle w:val="Lienhypertexte"/>
+            <w:rStyle w:val="Hyperlink"/>
           </w:rPr>
           <w:t>https://atmanco.com/fr/blog/capital-humain/motivation-intrinseque-et-extrinseque/</w:t>
         </w:r>
@@ -7501,24 +7710,32 @@
         <w:spacing w:after="160" w:line="259" w:lineRule="auto"/>
         <w:jc w:val="left"/>
         <w:rPr>
-          <w:rStyle w:val="Lienhypertexte"/>
-        </w:rPr>
-      </w:pPr>
-      <w:r>
-        <w:rPr>
-          <w:rStyle w:val="Lienhypertexte"/>
+          <w:rStyle w:val="Hyperlink"/>
+        </w:rPr>
+      </w:pPr>
+      <w:r>
+        <w:rPr>
+          <w:rStyle w:val="Hyperlink"/>
         </w:rPr>
         <w:br w:type="page"/>
       </w:r>
     </w:p>
     <w:p>
       <w:pPr>
-        <w:pStyle w:val="Titre3"/>
+        <w:pStyle w:val="Heading3"/>
       </w:pPr>
       <w:bookmarkStart w:id="30" w:name="_Toc36668483"/>
       <w:r>
         <w:lastRenderedPageBreak/>
-        <w:t>Théorie de la motivation intrinsèque / extrinsèque - Deci et Ryan</w:t>
+        <w:t xml:space="preserve">Théorie de la motivation intrinsèque / extrinsèque - </w:t>
+      </w:r>
+      <w:proofErr w:type="spellStart"/>
+      <w:r>
+        <w:t>Deci</w:t>
+      </w:r>
+      <w:proofErr w:type="spellEnd"/>
+      <w:r>
+        <w:t xml:space="preserve"> et Ryan</w:t>
       </w:r>
       <w:bookmarkEnd w:id="30"/>
     </w:p>
@@ -7540,14 +7757,19 @@
     </w:p>
     <w:p>
       <w:pPr>
-        <w:pStyle w:val="Titre3"/>
+        <w:pStyle w:val="Heading3"/>
       </w:pPr>
       <w:bookmarkStart w:id="31" w:name="_Toc36668484"/>
       <w:r>
         <w:lastRenderedPageBreak/>
-        <w:t>Travaux sur les leaders d'opinion – Vernette</w:t>
+        <w:t xml:space="preserve">Travaux sur les leaders d'opinion – </w:t>
+      </w:r>
+      <w:proofErr w:type="spellStart"/>
+      <w:r>
+        <w:t>Vernette</w:t>
       </w:r>
       <w:bookmarkEnd w:id="31"/>
+      <w:proofErr w:type="spellEnd"/>
     </w:p>
     <w:p>
       <w:pPr>
@@ -7564,22 +7786,23 @@
       <w:r>
         <w:t>Les leaders d’opinions sont très présents et très actifs sur les réseaux sociaux. Sont considérés comme moteurs.</w:t>
       </w:r>
-      <w:bookmarkStart w:id="32" w:name="_GoBack"/>
-      <w:bookmarkEnd w:id="32"/>
+      <w:r>
+        <w:tab/>
+      </w:r>
       <w:r>
         <w:br w:type="page"/>
       </w:r>
     </w:p>
     <w:p>
       <w:pPr>
-        <w:pStyle w:val="Titre3"/>
-      </w:pPr>
-      <w:bookmarkStart w:id="33" w:name="_Toc36668485"/>
+        <w:pStyle w:val="Heading3"/>
+      </w:pPr>
+      <w:bookmarkStart w:id="32" w:name="_Toc36668485"/>
       <w:r>
         <w:lastRenderedPageBreak/>
         <w:t>« Management de la fidélisation : De la stratégie aux technologies digitales », MEYER-WAARDEN Lars</w:t>
       </w:r>
-      <w:bookmarkEnd w:id="33"/>
+      <w:bookmarkEnd w:id="32"/>
     </w:p>
     <w:p>
       <w:pPr>
@@ -7599,12 +7822,12 @@
     </w:p>
     <w:p>
       <w:pPr>
-        <w:pStyle w:val="Titre3"/>
+        <w:pStyle w:val="Heading3"/>
         <w:rPr>
           <w:lang w:val="en-US"/>
         </w:rPr>
       </w:pPr>
-      <w:bookmarkStart w:id="34" w:name="_Toc36668486"/>
+      <w:bookmarkStart w:id="33" w:name="_Toc36668486"/>
       <w:r>
         <w:rPr>
           <w:lang w:val="en-US"/>
@@ -7612,7 +7835,7 @@
         <w:lastRenderedPageBreak/>
         <w:t>« Marketing Business to Business », MALAVAL Philippe, BENAROYA Christophe</w:t>
       </w:r>
-      <w:bookmarkEnd w:id="34"/>
+      <w:bookmarkEnd w:id="33"/>
     </w:p>
     <w:p>
       <w:pPr>
@@ -7636,20 +7859,36 @@
     </w:p>
     <w:p>
       <w:pPr>
-        <w:pStyle w:val="Titre3"/>
+        <w:pStyle w:val="Heading3"/>
         <w:rPr>
           <w:lang w:val="en-US"/>
         </w:rPr>
       </w:pPr>
-      <w:bookmarkStart w:id="35" w:name="_Toc36668487"/>
+      <w:bookmarkStart w:id="34" w:name="_Toc36668487"/>
+      <w:proofErr w:type="spellStart"/>
       <w:r>
         <w:rPr>
           <w:lang w:val="en-US"/>
         </w:rPr>
         <w:lastRenderedPageBreak/>
-        <w:t>Parrainage de Pechpeyrou</w:t>
-      </w:r>
-      <w:bookmarkEnd w:id="35"/>
+        <w:t>Parrainage</w:t>
+      </w:r>
+      <w:proofErr w:type="spellEnd"/>
+      <w:r>
+        <w:rPr>
+          <w:lang w:val="en-US"/>
+        </w:rPr>
+        <w:t xml:space="preserve"> de </w:t>
+      </w:r>
+      <w:proofErr w:type="spellStart"/>
+      <w:r>
+        <w:rPr>
+          <w:lang w:val="en-US"/>
+        </w:rPr>
+        <w:t>Pechpeyrou</w:t>
+      </w:r>
+      <w:bookmarkEnd w:id="34"/>
+      <w:proofErr w:type="spellEnd"/>
     </w:p>
     <w:p/>
     <w:p>
@@ -7666,9 +7905,9 @@
     </w:p>
     <w:p>
       <w:pPr>
-        <w:pStyle w:val="Titre1"/>
-      </w:pPr>
-      <w:bookmarkStart w:id="36" w:name="_Toc36668488"/>
+        <w:pStyle w:val="Heading1"/>
+      </w:pPr>
+      <w:bookmarkStart w:id="35" w:name="_Toc36668488"/>
       <w:r>
         <w:lastRenderedPageBreak/>
         <w:t>Plan de Recherch</w:t>
@@ -7676,7 +7915,7 @@
       <w:r>
         <w:t>e</w:t>
       </w:r>
-      <w:bookmarkEnd w:id="36"/>
+      <w:bookmarkEnd w:id="35"/>
     </w:p>
     <w:p>
       <w:pPr>
@@ -7697,14 +7936,14 @@
     </w:p>
     <w:p>
       <w:pPr>
-        <w:pStyle w:val="Titre1"/>
-      </w:pPr>
-      <w:bookmarkStart w:id="37" w:name="_Toc36668489"/>
+        <w:pStyle w:val="Heading1"/>
+      </w:pPr>
+      <w:bookmarkStart w:id="36" w:name="_Toc36668489"/>
       <w:r>
         <w:lastRenderedPageBreak/>
         <w:t>Recommandations Managériales</w:t>
       </w:r>
-      <w:bookmarkEnd w:id="37"/>
+      <w:bookmarkEnd w:id="36"/>
     </w:p>
     <w:p/>
     <w:p>
@@ -7726,14 +7965,14 @@
     </w:p>
     <w:p>
       <w:pPr>
-        <w:pStyle w:val="Titre1"/>
-      </w:pPr>
-      <w:bookmarkStart w:id="38" w:name="_Toc36668490"/>
+        <w:pStyle w:val="Heading1"/>
+      </w:pPr>
+      <w:bookmarkStart w:id="37" w:name="_Toc36668490"/>
       <w:r>
         <w:lastRenderedPageBreak/>
         <w:t>Conclusion</w:t>
       </w:r>
-      <w:bookmarkEnd w:id="38"/>
+      <w:bookmarkEnd w:id="37"/>
       <w:r>
         <w:t xml:space="preserve"> </w:t>
       </w:r>
@@ -7757,21 +7996,21 @@
     </w:p>
     <w:p>
       <w:pPr>
-        <w:pStyle w:val="Titre1"/>
-      </w:pPr>
-      <w:bookmarkStart w:id="39" w:name="_Toc36668491"/>
+        <w:pStyle w:val="Heading1"/>
+      </w:pPr>
+      <w:bookmarkStart w:id="38" w:name="_Toc36668491"/>
       <w:r>
         <w:lastRenderedPageBreak/>
         <w:t>Bibliographie</w:t>
       </w:r>
-      <w:bookmarkEnd w:id="39"/>
+      <w:bookmarkEnd w:id="38"/>
       <w:r>
         <w:t xml:space="preserve"> </w:t>
       </w:r>
     </w:p>
     <w:p>
       <w:pPr>
-        <w:pStyle w:val="Titre2"/>
+        <w:pStyle w:val="Heading2"/>
         <w:numPr>
           <w:ilvl w:val="0"/>
           <w:numId w:val="32"/>
@@ -7781,7 +8020,7 @@
           <w:sz w:val="32"/>
         </w:rPr>
       </w:pPr>
-      <w:bookmarkStart w:id="40" w:name="_Toc36668492"/>
+      <w:bookmarkStart w:id="39" w:name="_Toc36668492"/>
       <w:r>
         <w:rPr>
           <w:rFonts w:eastAsia="Arial"/>
@@ -7800,146 +8039,236 @@
         </w:rPr>
         <w:t>vrages</w:t>
       </w:r>
+      <w:bookmarkEnd w:id="39"/>
+      <w:r>
+        <w:rPr>
+          <w:rFonts w:eastAsia="Arial"/>
+        </w:rPr>
+        <w:t xml:space="preserve"> </w:t>
+      </w:r>
+    </w:p>
+    <w:p/>
+    <w:p>
+      <w:r>
+        <w:t xml:space="preserve">KOTLER Philip, KELLER Kevin et MANCEAU Delphine, </w:t>
+      </w:r>
+    </w:p>
+    <w:p>
+      <w:r>
+        <w:t xml:space="preserve">« Le marketing relationnel » dans : </w:t>
+      </w:r>
+      <w:r>
+        <w:rPr>
+          <w:b/>
+        </w:rPr>
+        <w:t>Marketing Management,</w:t>
+      </w:r>
+      <w:r>
+        <w:t xml:space="preserve"> 14e édition, Pearson, 2012.</w:t>
+      </w:r>
+    </w:p>
+    <w:p/>
+    <w:p>
+      <w:pPr>
+        <w:rPr>
+          <w:lang w:val="en-US"/>
+        </w:rPr>
+      </w:pPr>
+      <w:r>
+        <w:rPr>
+          <w:lang w:val="en-US"/>
+        </w:rPr>
+        <w:t xml:space="preserve">MALAVAL Philippe, BENAROYA Christophe, </w:t>
+      </w:r>
+    </w:p>
+    <w:p>
+      <w:pPr>
+        <w:rPr>
+          <w:lang w:val="en-US"/>
+        </w:rPr>
+      </w:pPr>
+      <w:r>
+        <w:rPr>
+          <w:lang w:val="en-US"/>
+        </w:rPr>
+        <w:t xml:space="preserve">« Marketing Business to Business », 14ème </w:t>
+      </w:r>
+      <w:proofErr w:type="spellStart"/>
+      <w:r>
+        <w:rPr>
+          <w:lang w:val="en-US"/>
+        </w:rPr>
+        <w:t>édition</w:t>
+      </w:r>
+      <w:proofErr w:type="spellEnd"/>
+      <w:r>
+        <w:rPr>
+          <w:lang w:val="en-US"/>
+        </w:rPr>
+        <w:t>, Person.</w:t>
+      </w:r>
+    </w:p>
+    <w:p>
+      <w:pPr>
+        <w:rPr>
+          <w:lang w:val="en-US"/>
+        </w:rPr>
+      </w:pPr>
+    </w:p>
+    <w:p>
+      <w:r>
+        <w:t xml:space="preserve">MEYER-WAARDEN Lars, (janvier 2015), </w:t>
+      </w:r>
+    </w:p>
+    <w:p>
+      <w:r>
+        <w:t>« Management de la fidélisation : De la stratégie aux technologies digitales »,</w:t>
+      </w:r>
+    </w:p>
+    <w:p/>
+    <w:p>
+      <w:r>
+        <w:t xml:space="preserve">LAMBIN Jean-Jacques, 2008, </w:t>
+      </w:r>
+    </w:p>
+    <w:p>
+      <w:r>
+        <w:t xml:space="preserve">« </w:t>
+      </w:r>
+      <w:proofErr w:type="spellStart"/>
+      <w:r>
+        <w:t>Changing</w:t>
+      </w:r>
+      <w:proofErr w:type="spellEnd"/>
+      <w:r>
+        <w:t xml:space="preserve"> </w:t>
+      </w:r>
+      <w:proofErr w:type="spellStart"/>
+      <w:r>
+        <w:t>market</w:t>
+      </w:r>
+      <w:proofErr w:type="spellEnd"/>
+      <w:r>
+        <w:t xml:space="preserve"> </w:t>
+      </w:r>
+      <w:proofErr w:type="spellStart"/>
+      <w:r>
+        <w:t>relationships</w:t>
+      </w:r>
+      <w:proofErr w:type="spellEnd"/>
+      <w:r>
+        <w:t xml:space="preserve"> in the internet </w:t>
+      </w:r>
+      <w:proofErr w:type="spellStart"/>
+      <w:r>
+        <w:t>age</w:t>
+      </w:r>
+      <w:proofErr w:type="spellEnd"/>
+      <w:r>
+        <w:t xml:space="preserve"> », </w:t>
+      </w:r>
+      <w:proofErr w:type="spellStart"/>
+      <w:r>
+        <w:t>Louvin-la-Neuve</w:t>
+      </w:r>
+      <w:proofErr w:type="spellEnd"/>
+      <w:r>
+        <w:t>, Presses universitaires de Louvain, 189 p.</w:t>
+      </w:r>
+    </w:p>
+    <w:p/>
+    <w:p>
+      <w:r>
+        <w:t xml:space="preserve">PEELEN Ed, JALLAT Frédéric, STEVENS Éric et VOLLE Pierre, </w:t>
+      </w:r>
+    </w:p>
+    <w:p>
+      <w:r>
+        <w:t>« Gestion de la relation client », 3ème édition, Pearson Education France, 2009</w:t>
+      </w:r>
+    </w:p>
+    <w:p/>
+    <w:p>
+      <w:pPr>
+        <w:rPr>
+          <w:lang w:val="en-US"/>
+        </w:rPr>
+      </w:pPr>
+      <w:r>
+        <w:rPr>
+          <w:lang w:val="en-US"/>
+        </w:rPr>
+        <w:t xml:space="preserve">KOTLER Philip, KARTAJAYA </w:t>
+      </w:r>
+      <w:proofErr w:type="spellStart"/>
+      <w:r>
+        <w:rPr>
+          <w:lang w:val="en-US"/>
+        </w:rPr>
+        <w:t>Hermawan</w:t>
+      </w:r>
+      <w:proofErr w:type="spellEnd"/>
+      <w:r>
+        <w:rPr>
+          <w:lang w:val="en-US"/>
+        </w:rPr>
+        <w:t xml:space="preserve">, SETIAWAN </w:t>
+      </w:r>
+      <w:proofErr w:type="spellStart"/>
+      <w:r>
+        <w:rPr>
+          <w:lang w:val="en-US"/>
+        </w:rPr>
+        <w:t>Iwan</w:t>
+      </w:r>
+      <w:proofErr w:type="spellEnd"/>
+      <w:r>
+        <w:rPr>
+          <w:lang w:val="en-US"/>
+        </w:rPr>
+        <w:t xml:space="preserve">, VANDERCAMMEN Marc, </w:t>
+      </w:r>
+    </w:p>
+    <w:p>
+      <w:r>
+        <w:t xml:space="preserve">« Marketing 3.0 » dans : </w:t>
+      </w:r>
+      <w:r>
+        <w:rPr>
+          <w:b/>
+        </w:rPr>
+        <w:t>Perspectives Marketing</w:t>
+      </w:r>
+      <w:r>
+        <w:t xml:space="preserve">, 1ère édition, de </w:t>
+      </w:r>
+      <w:proofErr w:type="spellStart"/>
+      <w:r>
+        <w:t>boeck</w:t>
+      </w:r>
+      <w:proofErr w:type="spellEnd"/>
+      <w:r>
+        <w:t>, 2012.</w:t>
+      </w:r>
+    </w:p>
+    <w:p/>
+    <w:p>
+      <w:pPr>
+        <w:pStyle w:val="Heading2"/>
+        <w:rPr>
+          <w:rFonts w:eastAsia="Arial"/>
+        </w:rPr>
+      </w:pPr>
+      <w:bookmarkStart w:id="40" w:name="_ra0zdna14sbz"/>
+      <w:bookmarkStart w:id="41" w:name="_Toc36668493"/>
       <w:bookmarkEnd w:id="40"/>
       <w:r>
         <w:rPr>
           <w:rFonts w:eastAsia="Arial"/>
         </w:rPr>
-        <w:t xml:space="preserve"> </w:t>
-      </w:r>
-    </w:p>
-    <w:p/>
-    <w:p>
-      <w:r>
-        <w:t xml:space="preserve">KOTLER Philip, KELLER Kevin et MANCEAU Delphine, </w:t>
-      </w:r>
-    </w:p>
-    <w:p>
-      <w:r>
-        <w:t xml:space="preserve">« Le marketing relationnel » dans : </w:t>
-      </w:r>
-      <w:r>
-        <w:rPr>
-          <w:b/>
-        </w:rPr>
-        <w:t>Marketing Management,</w:t>
-      </w:r>
-      <w:r>
-        <w:t xml:space="preserve"> 14e édition, Pearson, 2012.</w:t>
-      </w:r>
-    </w:p>
-    <w:p/>
-    <w:p>
-      <w:pPr>
-        <w:rPr>
-          <w:lang w:val="en-US"/>
-        </w:rPr>
-      </w:pPr>
-      <w:r>
-        <w:rPr>
-          <w:lang w:val="en-US"/>
-        </w:rPr>
-        <w:t xml:space="preserve">MALAVAL Philippe, BENAROYA Christophe, </w:t>
-      </w:r>
-    </w:p>
-    <w:p>
-      <w:pPr>
-        <w:rPr>
-          <w:lang w:val="en-US"/>
-        </w:rPr>
-      </w:pPr>
-      <w:r>
-        <w:rPr>
-          <w:lang w:val="en-US"/>
-        </w:rPr>
-        <w:t>« Marketing Business to Business », 14ème édition, Person.</w:t>
-      </w:r>
-    </w:p>
-    <w:p>
-      <w:pPr>
-        <w:rPr>
-          <w:lang w:val="en-US"/>
-        </w:rPr>
-      </w:pPr>
-    </w:p>
-    <w:p>
-      <w:r>
-        <w:t xml:space="preserve">MEYER-WAARDEN Lars, (janvier 2015), </w:t>
-      </w:r>
-    </w:p>
-    <w:p>
-      <w:r>
-        <w:t>« Management de la fidélisation : De la stratégie aux technologies digitales »,</w:t>
-      </w:r>
-    </w:p>
-    <w:p/>
-    <w:p>
-      <w:r>
-        <w:t xml:space="preserve">LAMBIN Jean-Jacques, 2008, </w:t>
-      </w:r>
-    </w:p>
-    <w:p>
-      <w:r>
-        <w:t>« Changing market relationships in the internet age », Louvin-la-Neuve, Presses universitaires de Louvain, 189 p.</w:t>
-      </w:r>
-    </w:p>
-    <w:p/>
-    <w:p>
-      <w:r>
-        <w:t xml:space="preserve">PEELEN Ed, JALLAT Frédéric, STEVENS Éric et VOLLE Pierre, </w:t>
-      </w:r>
-    </w:p>
-    <w:p>
-      <w:r>
-        <w:t>« Gestion de la relation client », 3ème édition, Pearson Education France, 2009</w:t>
-      </w:r>
-    </w:p>
-    <w:p/>
-    <w:p>
-      <w:pPr>
-        <w:rPr>
-          <w:lang w:val="en-US"/>
-        </w:rPr>
-      </w:pPr>
-      <w:r>
-        <w:rPr>
-          <w:lang w:val="en-US"/>
-        </w:rPr>
-        <w:t xml:space="preserve">KOTLER Philip, KARTAJAYA Hermawan, SETIAWAN Iwan, VANDERCAMMEN Marc, </w:t>
-      </w:r>
-    </w:p>
-    <w:p>
-      <w:r>
-        <w:t xml:space="preserve">« Marketing 3.0 » dans : </w:t>
-      </w:r>
-      <w:r>
-        <w:rPr>
-          <w:b/>
-        </w:rPr>
-        <w:t>Perspectives Marketing</w:t>
-      </w:r>
-      <w:r>
-        <w:t>, 1ère édition, de boeck, 2012.</w:t>
-      </w:r>
-    </w:p>
-    <w:p/>
-    <w:p>
-      <w:pPr>
-        <w:pStyle w:val="Titre2"/>
-        <w:rPr>
-          <w:rFonts w:eastAsia="Arial"/>
-        </w:rPr>
-      </w:pPr>
-      <w:bookmarkStart w:id="41" w:name="_ra0zdna14sbz"/>
-      <w:bookmarkStart w:id="42" w:name="_Toc36668493"/>
+        <w:t>Ouvrages électroniques</w:t>
+      </w:r>
       <w:bookmarkEnd w:id="41"/>
-      <w:r>
-        <w:rPr>
-          <w:rFonts w:eastAsia="Arial"/>
-        </w:rPr>
-        <w:t>Ouvrages électroniques</w:t>
-      </w:r>
-      <w:bookmarkEnd w:id="42"/>
     </w:p>
     <w:p/>
     <w:p>
@@ -7974,14 +8303,22 @@
       </w:r>
       <w:proofErr w:type="gramEnd"/>
       <w:r>
-        <w:t xml:space="preserve"> ligne, Fifth Edition, le 16/04/2017, </w:t>
+        <w:t xml:space="preserve"> ligne, </w:t>
+      </w:r>
+      <w:proofErr w:type="spellStart"/>
+      <w:r>
+        <w:t>Fifth</w:t>
+      </w:r>
+      <w:proofErr w:type="spellEnd"/>
+      <w:r>
+        <w:t xml:space="preserve"> Edition, le 16/04/2017, </w:t>
       </w:r>
     </w:p>
     <w:p>
       <w:hyperlink r:id="rId9" w:anchor="v=onepage&amp;q=users%20to%20prescriber%20in%20btob&amp;f=false" w:history="1">
         <w:r>
           <w:rPr>
-            <w:rStyle w:val="Lienhypertexte"/>
+            <w:rStyle w:val="Hyperlink"/>
             <w:color w:val="1155CC"/>
           </w:rPr>
           <w:t>https://books.google.fr/books?id=JnK8pRjSGZUC&amp;pg=PA82&amp;lpg=PA82&amp;dq=users+to+prescriber+in+btob&amp;source=bl&amp;ots=BWcaIcgdN1&amp;sig=biB-G_JsDxoZIcztoJw-bnWh-KE&amp;hl=fr&amp;sa=X&amp;ved=0ahUKEwjMjKOxz57TAhXKBBoKHTM4AbEQ6AEIITAB#v=onepage&amp;q=users%20to%20prescriber%20in%20btob&amp;f=false</w:t>
@@ -7990,8 +8327,8 @@
     </w:p>
     <w:p/>
     <w:p>
-      <w:bookmarkStart w:id="43" w:name="_ilhx48ywi0o5"/>
-      <w:bookmarkEnd w:id="43"/>
+      <w:bookmarkStart w:id="42" w:name="_ilhx48ywi0o5"/>
+      <w:bookmarkEnd w:id="42"/>
       <w:r>
         <w:lastRenderedPageBreak/>
         <w:t>Travaux universitaires</w:t>
@@ -8015,85 +8352,93 @@
     <w:p/>
     <w:p>
       <w:pPr>
-        <w:pStyle w:val="Titre2"/>
+        <w:pStyle w:val="Heading2"/>
         <w:rPr>
           <w:rFonts w:eastAsia="Arial"/>
         </w:rPr>
       </w:pPr>
-      <w:bookmarkStart w:id="44" w:name="_srd4chv9936v"/>
-      <w:bookmarkStart w:id="45" w:name="_Toc36668494"/>
+      <w:bookmarkStart w:id="43" w:name="_srd4chv9936v"/>
+      <w:bookmarkStart w:id="44" w:name="_Toc36668494"/>
+      <w:bookmarkEnd w:id="43"/>
+      <w:r>
+        <w:rPr>
+          <w:rFonts w:eastAsia="Arial"/>
+        </w:rPr>
+        <w:t>Articles de périodiques imprimés</w:t>
+      </w:r>
       <w:bookmarkEnd w:id="44"/>
-      <w:r>
+    </w:p>
+    <w:p/>
+    <w:p>
+      <w:r>
+        <w:t xml:space="preserve">HELME-GUIZON Agnès et AMATO Stéphane, (Avril-Juin 2004), </w:t>
+      </w:r>
+    </w:p>
+    <w:p>
+      <w:r>
+        <w:rPr>
+          <w:b/>
+        </w:rPr>
+        <w:t>Favoriser l’achat et la fidélité des internautes : les apports de la théorie psychosociale de l’engagement</w:t>
+      </w:r>
+      <w:r>
+        <w:t>, Décisions Marketing, No. 34, pp. 53-66</w:t>
+      </w:r>
+    </w:p>
+    <w:p/>
+    <w:p>
+      <w:r>
+        <w:t xml:space="preserve">TOUFAILY </w:t>
+      </w:r>
+      <w:proofErr w:type="spellStart"/>
+      <w:r>
+        <w:t>Élissar</w:t>
+      </w:r>
+      <w:proofErr w:type="spellEnd"/>
+      <w:r>
+        <w:t xml:space="preserve">, RAJAOBELINA Lova, FALLU Jean-Mathieu, RICARD Line, GRAF Raoul, </w:t>
+      </w:r>
+    </w:p>
+    <w:p>
+      <w:r>
+        <w:rPr>
+          <w:b/>
+        </w:rPr>
+        <w:t>« Les caractéristiques relationnelles du site Web ont-elles un impact sur la confiance des clients en ligne ? »</w:t>
+      </w:r>
+      <w:r>
+        <w:t>, Management &amp; Avenir, 2/2010 (n° 32), p. 192-209</w:t>
+      </w:r>
+    </w:p>
+    <w:p/>
+    <w:p>
+      <w:r>
+        <w:t xml:space="preserve">COTTET Patrice, LICHTLE Marie-Christine, PLICHON Véronique, </w:t>
+      </w:r>
+    </w:p>
+    <w:p>
+      <w:r>
+        <w:t>« Fidélité transactionnelle ou relationnelle : une approche qualitative », Gestion 2000, 3/2012 (Volume 29), p. 63-82.</w:t>
+      </w:r>
+    </w:p>
+    <w:p/>
+    <w:p>
+      <w:pPr>
+        <w:pStyle w:val="Heading2"/>
         <w:rPr>
           <w:rFonts w:eastAsia="Arial"/>
         </w:rPr>
-        <w:t>Articles de périodiques imprimés</w:t>
-      </w:r>
+      </w:pPr>
+      <w:bookmarkStart w:id="45" w:name="_eshv3c6p2cvm"/>
+      <w:bookmarkStart w:id="46" w:name="_Toc36668495"/>
       <w:bookmarkEnd w:id="45"/>
-    </w:p>
-    <w:p/>
-    <w:p>
-      <w:r>
-        <w:t xml:space="preserve">HELME-GUIZON Agnès et AMATO Stéphane, (Avril-Juin 2004), </w:t>
-      </w:r>
-    </w:p>
-    <w:p>
-      <w:r>
-        <w:rPr>
-          <w:b/>
-        </w:rPr>
-        <w:t>Favoriser l’achat et la fidélité des internautes : les apports de la théorie psychosociale de l’engagement</w:t>
-      </w:r>
-      <w:r>
-        <w:t>, Décisions Marketing, No. 34, pp. 53-66</w:t>
-      </w:r>
-    </w:p>
-    <w:p/>
-    <w:p>
-      <w:r>
-        <w:t xml:space="preserve">TOUFAILY Élissar, RAJAOBELINA Lova, FALLU Jean-Mathieu, RICARD Line, GRAF Raoul, </w:t>
-      </w:r>
-    </w:p>
-    <w:p>
-      <w:r>
-        <w:rPr>
-          <w:b/>
-        </w:rPr>
-        <w:t>« Les caractéristiques relationnelles du site Web ont-elles un impact sur la confiance des clients en ligne ? »</w:t>
-      </w:r>
-      <w:r>
-        <w:t>, Management &amp; Avenir, 2/2010 (n° 32), p. 192-209</w:t>
-      </w:r>
-    </w:p>
-    <w:p/>
-    <w:p>
-      <w:r>
-        <w:t xml:space="preserve">COTTET Patrice, LICHTLE Marie-Christine, PLICHON Véronique, </w:t>
-      </w:r>
-    </w:p>
-    <w:p>
-      <w:r>
-        <w:t>« Fidélité transactionnelle ou relationnelle : une approche qualitative », Gestion 2000, 3/2012 (Volume 29), p. 63-82.</w:t>
-      </w:r>
-    </w:p>
-    <w:p/>
-    <w:p>
-      <w:pPr>
-        <w:pStyle w:val="Titre2"/>
+      <w:r>
         <w:rPr>
           <w:rFonts w:eastAsia="Arial"/>
         </w:rPr>
-      </w:pPr>
-      <w:bookmarkStart w:id="46" w:name="_eshv3c6p2cvm"/>
-      <w:bookmarkStart w:id="47" w:name="_Toc36668495"/>
+        <w:t>Sites web consultés</w:t>
+      </w:r>
       <w:bookmarkEnd w:id="46"/>
-      <w:r>
-        <w:rPr>
-          <w:rFonts w:eastAsia="Arial"/>
-        </w:rPr>
-        <w:t>Sites web consultés</w:t>
-      </w:r>
-      <w:bookmarkEnd w:id="47"/>
     </w:p>
     <w:p/>
     <w:p>
@@ -8105,7 +8450,7 @@
       <w:hyperlink r:id="rId10" w:history="1">
         <w:r>
           <w:rPr>
-            <w:rStyle w:val="Lienhypertexte"/>
+            <w:rStyle w:val="Hyperlink"/>
             <w:color w:val="1155CC"/>
           </w:rPr>
           <w:t>http://www.bain.com/publications/articles/do-your-b2b-customers-promote-your-business.aspx</w:t>
@@ -8122,7 +8467,7 @@
       <w:hyperlink r:id="rId11" w:anchor="titre-bloc-3" w:history="1">
         <w:r>
           <w:rPr>
-            <w:rStyle w:val="Lienhypertexte"/>
+            <w:rStyle w:val="Hyperlink"/>
             <w:color w:val="1155CC"/>
           </w:rPr>
           <w:t>https://www.insee.fr/fr/statistiques/2569442?sommaire=2587886&amp;q=recherche+et+d%C3%A9veloppement#titre-bloc-3</w:t>
@@ -8150,28 +8495,28 @@
     </w:p>
     <w:p>
       <w:pPr>
-        <w:pStyle w:val="Titre1"/>
-      </w:pPr>
-      <w:bookmarkStart w:id="48" w:name="_Toc36668496"/>
+        <w:pStyle w:val="Heading1"/>
+      </w:pPr>
+      <w:bookmarkStart w:id="47" w:name="_Toc36668496"/>
       <w:r>
         <w:lastRenderedPageBreak/>
         <w:t>Annexes</w:t>
       </w:r>
-      <w:bookmarkEnd w:id="48"/>
-    </w:p>
-    <w:p>
-      <w:pPr>
-        <w:pStyle w:val="Titre2"/>
+      <w:bookmarkEnd w:id="47"/>
+    </w:p>
+    <w:p>
+      <w:pPr>
+        <w:pStyle w:val="Heading2"/>
         <w:numPr>
           <w:ilvl w:val="0"/>
           <w:numId w:val="23"/>
         </w:numPr>
       </w:pPr>
-      <w:bookmarkStart w:id="49" w:name="_Toc36668497"/>
+      <w:bookmarkStart w:id="48" w:name="_Toc36668497"/>
       <w:r>
         <w:t>Description des produits de Techniques de l’Ingénieur</w:t>
       </w:r>
-      <w:bookmarkEnd w:id="49"/>
+      <w:bookmarkEnd w:id="48"/>
     </w:p>
     <w:p>
       <w:r>
@@ -8180,17 +8525,17 @@
     </w:p>
     <w:p>
       <w:pPr>
-        <w:pStyle w:val="Titre3"/>
+        <w:pStyle w:val="Heading3"/>
         <w:numPr>
           <w:ilvl w:val="0"/>
           <w:numId w:val="33"/>
         </w:numPr>
       </w:pPr>
-      <w:bookmarkStart w:id="50" w:name="_Toc36668498"/>
+      <w:bookmarkStart w:id="49" w:name="_Toc36668498"/>
       <w:r>
         <w:t>La Ressource documentaire en ligne</w:t>
       </w:r>
-      <w:bookmarkEnd w:id="50"/>
+      <w:bookmarkEnd w:id="49"/>
       <w:r>
         <w:t xml:space="preserve"> </w:t>
       </w:r>
@@ -8300,13 +8645,13 @@
     </w:p>
     <w:p>
       <w:pPr>
-        <w:pStyle w:val="Titre3"/>
-      </w:pPr>
-      <w:bookmarkStart w:id="51" w:name="_Toc36668499"/>
+        <w:pStyle w:val="Heading3"/>
+      </w:pPr>
+      <w:bookmarkStart w:id="50" w:name="_Toc36668499"/>
       <w:r>
         <w:t>Les services</w:t>
       </w:r>
-      <w:bookmarkEnd w:id="51"/>
+      <w:bookmarkEnd w:id="50"/>
     </w:p>
     <w:p>
       <w:r>
@@ -8341,33 +8686,33 @@
     </w:p>
     <w:p>
       <w:pPr>
-        <w:pStyle w:val="Titre3"/>
-      </w:pPr>
-      <w:bookmarkStart w:id="52" w:name="_Toc36668500"/>
+        <w:pStyle w:val="Heading3"/>
+      </w:pPr>
+      <w:bookmarkStart w:id="51" w:name="_Toc36668500"/>
       <w:r>
         <w:t>Le magazine d’actualité</w:t>
       </w:r>
+      <w:bookmarkEnd w:id="51"/>
+    </w:p>
+    <w:p>
+      <w:r>
+        <w:t>Cette deuxième partie du site constitue une entrée différente dans l’univers Techniques de l’Ingénieur. Le magazine d’actualité présente des articles simples, rapides et centrés sur quelques thématiques (Innovation sectorielles, Matériaux, Environnement, Energie, …)</w:t>
+      </w:r>
+    </w:p>
+    <w:p>
+      <w:r>
+        <w:t>Cette entrée a deux objectifs distincts. Le premier est de créer du trafic sur le site avec de la création de contenu, ce qui permet un bon référencement sur les moteurs de recherche. Ainsi que se rapprocher de l’actualité et agir comme un média. Le second but est d’amener une visibilité plus grande sur les produits et de réaliser une passerelle entre une actualité brute et un produit qui correspond à cette actualité.</w:t>
+      </w:r>
+    </w:p>
+    <w:p>
+      <w:pPr>
+        <w:pStyle w:val="Heading3"/>
+      </w:pPr>
+      <w:bookmarkStart w:id="52" w:name="_Toc36668501"/>
+      <w:r>
+        <w:t>Les contenus gratuits</w:t>
+      </w:r>
       <w:bookmarkEnd w:id="52"/>
-    </w:p>
-    <w:p>
-      <w:r>
-        <w:t>Cette deuxième partie du site constitue une entrée différente dans l’univers Techniques de l’Ingénieur. Le magazine d’actualité présente des articles simples, rapides et centrés sur quelques thématiques (Innovation sectorielles, Matériaux, Environnement, Energie, …)</w:t>
-      </w:r>
-    </w:p>
-    <w:p>
-      <w:r>
-        <w:t>Cette entrée a deux objectifs distincts. Le premier est de créer du trafic sur le site avec de la création de contenu, ce qui permet un bon référencement sur les moteurs de recherche. Ainsi que se rapprocher de l’actualité et agir comme un média. Le second but est d’amener une visibilité plus grande sur les produits et de réaliser une passerelle entre une actualité brute et un produit qui correspond à cette actualité.</w:t>
-      </w:r>
-    </w:p>
-    <w:p>
-      <w:pPr>
-        <w:pStyle w:val="Titre3"/>
-      </w:pPr>
-      <w:bookmarkStart w:id="53" w:name="_Toc36668501"/>
-      <w:r>
-        <w:t>Les contenus gratuits</w:t>
-      </w:r>
-      <w:bookmarkEnd w:id="53"/>
     </w:p>
     <w:p>
       <w:r>
@@ -8390,39 +8735,39 @@
     </w:p>
     <w:p>
       <w:pPr>
-        <w:pStyle w:val="Titre1"/>
-      </w:pPr>
-      <w:bookmarkStart w:id="54" w:name="_Toc36668502"/>
+        <w:pStyle w:val="Heading1"/>
+      </w:pPr>
+      <w:bookmarkStart w:id="53" w:name="_Toc36668502"/>
       <w:r>
         <w:lastRenderedPageBreak/>
         <w:t>Résumé &amp; Mots clés</w:t>
       </w:r>
+      <w:bookmarkEnd w:id="53"/>
+    </w:p>
+    <w:p>
+      <w:pPr>
+        <w:pStyle w:val="Heading2"/>
+      </w:pPr>
+      <w:bookmarkStart w:id="54" w:name="_Toc36668503"/>
+      <w:r>
+        <w:t>Résumé</w:t>
+      </w:r>
       <w:bookmarkEnd w:id="54"/>
     </w:p>
-    <w:p>
-      <w:pPr>
-        <w:pStyle w:val="Titre2"/>
-      </w:pPr>
-      <w:bookmarkStart w:id="55" w:name="_Toc36668503"/>
-      <w:r>
-        <w:t>Résumé</w:t>
+    <w:p/>
+    <w:p>
+      <w:pPr>
+        <w:pStyle w:val="Heading2"/>
+      </w:pPr>
+      <w:bookmarkStart w:id="55" w:name="_Toc36668504"/>
+      <w:r>
+        <w:t>Mots clés</w:t>
       </w:r>
       <w:bookmarkEnd w:id="55"/>
     </w:p>
-    <w:p/>
-    <w:p>
-      <w:pPr>
-        <w:pStyle w:val="Titre2"/>
-      </w:pPr>
-      <w:bookmarkStart w:id="56" w:name="_Toc36668504"/>
-      <w:r>
-        <w:t>Mots clés</w:t>
-      </w:r>
-      <w:bookmarkEnd w:id="56"/>
-    </w:p>
-    <w:p>
-      <w:pPr>
-        <w:pStyle w:val="Paragraphedeliste"/>
+    <w:p>
+      <w:pPr>
+        <w:pStyle w:val="ListParagraph"/>
         <w:numPr>
           <w:ilvl w:val="0"/>
           <w:numId w:val="14"/>
@@ -8434,7 +8779,7 @@
     </w:p>
     <w:p>
       <w:pPr>
-        <w:pStyle w:val="Paragraphedeliste"/>
+        <w:pStyle w:val="ListParagraph"/>
         <w:numPr>
           <w:ilvl w:val="0"/>
           <w:numId w:val="14"/>
@@ -8446,7 +8791,7 @@
     </w:p>
     <w:p>
       <w:pPr>
-        <w:pStyle w:val="Paragraphedeliste"/>
+        <w:pStyle w:val="ListParagraph"/>
         <w:numPr>
           <w:ilvl w:val="0"/>
           <w:numId w:val="14"/>
@@ -8458,7 +8803,7 @@
     </w:p>
     <w:p>
       <w:pPr>
-        <w:pStyle w:val="Paragraphedeliste"/>
+        <w:pStyle w:val="ListParagraph"/>
         <w:numPr>
           <w:ilvl w:val="0"/>
           <w:numId w:val="14"/>
@@ -8470,7 +8815,7 @@
     </w:p>
     <w:p>
       <w:pPr>
-        <w:pStyle w:val="Paragraphedeliste"/>
+        <w:pStyle w:val="ListParagraph"/>
         <w:numPr>
           <w:ilvl w:val="0"/>
           <w:numId w:val="14"/>
@@ -8482,7 +8827,7 @@
     </w:p>
     <w:p>
       <w:pPr>
-        <w:pStyle w:val="Paragraphedeliste"/>
+        <w:pStyle w:val="ListParagraph"/>
         <w:numPr>
           <w:ilvl w:val="0"/>
           <w:numId w:val="14"/>
@@ -8494,7 +8839,7 @@
     </w:p>
     <w:p>
       <w:pPr>
-        <w:pStyle w:val="Paragraphedeliste"/>
+        <w:pStyle w:val="ListParagraph"/>
         <w:numPr>
           <w:ilvl w:val="0"/>
           <w:numId w:val="14"/>
@@ -8506,7 +8851,7 @@
     </w:p>
     <w:p>
       <w:pPr>
-        <w:pStyle w:val="Paragraphedeliste"/>
+        <w:pStyle w:val="ListParagraph"/>
         <w:numPr>
           <w:ilvl w:val="0"/>
           <w:numId w:val="14"/>
@@ -8518,7 +8863,7 @@
     </w:p>
     <w:p>
       <w:pPr>
-        <w:pStyle w:val="Paragraphedeliste"/>
+        <w:pStyle w:val="ListParagraph"/>
         <w:numPr>
           <w:ilvl w:val="0"/>
           <w:numId w:val="14"/>
@@ -8527,7 +8872,7 @@
     </w:p>
     <w:p>
       <w:pPr>
-        <w:pStyle w:val="Paragraphedeliste"/>
+        <w:pStyle w:val="ListParagraph"/>
         <w:numPr>
           <w:ilvl w:val="0"/>
           <w:numId w:val="14"/>
@@ -8536,52 +8881,66 @@
     </w:p>
     <w:p>
       <w:pPr>
-        <w:pStyle w:val="Titre2"/>
-      </w:pPr>
-      <w:bookmarkStart w:id="57" w:name="_Toc36668505"/>
+        <w:pStyle w:val="Heading2"/>
+      </w:pPr>
+      <w:bookmarkStart w:id="56" w:name="_Toc36668505"/>
+      <w:proofErr w:type="spellStart"/>
       <w:r>
         <w:t>Summary</w:t>
       </w:r>
+      <w:bookmarkEnd w:id="56"/>
+      <w:proofErr w:type="spellEnd"/>
+    </w:p>
+    <w:p/>
+    <w:p>
+      <w:pPr>
+        <w:pStyle w:val="Heading2"/>
+      </w:pPr>
+      <w:bookmarkStart w:id="57" w:name="_Toc36668506"/>
+      <w:r>
+        <w:t xml:space="preserve">Key </w:t>
+      </w:r>
+      <w:proofErr w:type="spellStart"/>
+      <w:r>
+        <w:t>Words</w:t>
+      </w:r>
       <w:bookmarkEnd w:id="57"/>
-    </w:p>
-    <w:p/>
-    <w:p>
-      <w:pPr>
-        <w:pStyle w:val="Titre2"/>
-      </w:pPr>
-      <w:bookmarkStart w:id="58" w:name="_Toc36668506"/>
-      <w:r>
-        <w:t>Key Words</w:t>
-      </w:r>
-      <w:bookmarkEnd w:id="58"/>
-    </w:p>
-    <w:p>
-      <w:pPr>
-        <w:pStyle w:val="Paragraphedeliste"/>
+      <w:proofErr w:type="spellEnd"/>
+    </w:p>
+    <w:p>
+      <w:pPr>
+        <w:pStyle w:val="ListParagraph"/>
         <w:numPr>
           <w:ilvl w:val="0"/>
           <w:numId w:val="15"/>
         </w:numPr>
       </w:pPr>
+      <w:proofErr w:type="spellStart"/>
       <w:r>
         <w:t>Student</w:t>
       </w:r>
-    </w:p>
-    <w:p>
-      <w:pPr>
-        <w:pStyle w:val="Paragraphedeliste"/>
+      <w:proofErr w:type="spellEnd"/>
+    </w:p>
+    <w:p>
+      <w:pPr>
+        <w:pStyle w:val="ListParagraph"/>
         <w:numPr>
           <w:ilvl w:val="0"/>
           <w:numId w:val="15"/>
         </w:numPr>
       </w:pPr>
       <w:r>
-        <w:t>Prescription / Prescriber</w:t>
-      </w:r>
-    </w:p>
-    <w:p>
-      <w:pPr>
-        <w:pStyle w:val="Paragraphedeliste"/>
+        <w:t xml:space="preserve">Prescription / </w:t>
+      </w:r>
+      <w:proofErr w:type="spellStart"/>
+      <w:r>
+        <w:t>Prescriber</w:t>
+      </w:r>
+      <w:proofErr w:type="spellEnd"/>
+    </w:p>
+    <w:p>
+      <w:pPr>
+        <w:pStyle w:val="ListParagraph"/>
         <w:numPr>
           <w:ilvl w:val="0"/>
           <w:numId w:val="15"/>
@@ -8593,19 +8952,21 @@
     </w:p>
     <w:p>
       <w:pPr>
-        <w:pStyle w:val="Paragraphedeliste"/>
+        <w:pStyle w:val="ListParagraph"/>
         <w:numPr>
           <w:ilvl w:val="0"/>
           <w:numId w:val="15"/>
         </w:numPr>
       </w:pPr>
+      <w:proofErr w:type="spellStart"/>
       <w:r>
         <w:t>Loyalty</w:t>
       </w:r>
-    </w:p>
-    <w:p>
-      <w:pPr>
-        <w:pStyle w:val="Paragraphedeliste"/>
+      <w:proofErr w:type="spellEnd"/>
+    </w:p>
+    <w:p>
+      <w:pPr>
+        <w:pStyle w:val="ListParagraph"/>
         <w:numPr>
           <w:ilvl w:val="0"/>
           <w:numId w:val="15"/>
@@ -8617,7 +8978,7 @@
     </w:p>
     <w:p>
       <w:pPr>
-        <w:pStyle w:val="Paragraphedeliste"/>
+        <w:pStyle w:val="ListParagraph"/>
         <w:numPr>
           <w:ilvl w:val="0"/>
           <w:numId w:val="15"/>
@@ -8629,7 +8990,7 @@
     </w:p>
     <w:p>
       <w:pPr>
-        <w:pStyle w:val="Paragraphedeliste"/>
+        <w:pStyle w:val="ListParagraph"/>
         <w:numPr>
           <w:ilvl w:val="0"/>
           <w:numId w:val="15"/>
@@ -8641,7 +9002,7 @@
     </w:p>
     <w:p>
       <w:pPr>
-        <w:pStyle w:val="Paragraphedeliste"/>
+        <w:pStyle w:val="ListParagraph"/>
         <w:numPr>
           <w:ilvl w:val="0"/>
           <w:numId w:val="15"/>
@@ -8653,7 +9014,7 @@
     </w:p>
     <w:p>
       <w:pPr>
-        <w:pStyle w:val="Paragraphedeliste"/>
+        <w:pStyle w:val="ListParagraph"/>
         <w:numPr>
           <w:ilvl w:val="0"/>
           <w:numId w:val="15"/>
@@ -8662,7 +9023,7 @@
     </w:p>
     <w:p>
       <w:pPr>
-        <w:pStyle w:val="Paragraphedeliste"/>
+        <w:pStyle w:val="ListParagraph"/>
         <w:numPr>
           <w:ilvl w:val="0"/>
           <w:numId w:val="15"/>
@@ -8717,7 +9078,6 @@
         <w:docPartUnique/>
       </w:docPartObj>
     </w:sdtPr>
-    <w:sdtEndPr/>
     <w:sdtContent>
       <w:sdt>
         <w:sdtPr>
@@ -8727,11 +9087,10 @@
             <w:docPartUnique/>
           </w:docPartObj>
         </w:sdtPr>
-        <w:sdtEndPr/>
         <w:sdtContent>
           <w:p>
             <w:pPr>
-              <w:pStyle w:val="Pieddepage"/>
+              <w:pStyle w:val="Footer"/>
               <w:jc w:val="center"/>
             </w:pPr>
             <w:r>
@@ -8823,7 +9182,7 @@
   </w:sdt>
   <w:p>
     <w:pPr>
-      <w:pStyle w:val="Pieddepage"/>
+      <w:pStyle w:val="Footer"/>
     </w:pPr>
   </w:p>
 </w:ftr>
@@ -8858,7 +9217,7 @@
 <w:hdr xmlns:wpc="http://schemas.microsoft.com/office/word/2010/wordprocessingCanvas" xmlns:cx="http://schemas.microsoft.com/office/drawing/2014/chartex" xmlns:cx1="http://schemas.microsoft.com/office/drawing/2015/9/8/chartex" xmlns:cx2="http://schemas.microsoft.com/office/drawing/2015/10/21/chartex" xmlns:cx3="http://schemas.microsoft.com/office/drawing/2016/5/9/chartex" xmlns:cx4="http://schemas.microsoft.com/office/drawing/2016/5/10/chartex" xmlns:cx5="http://schemas.microsoft.com/office/drawing/2016/5/11/chartex" xmlns:cx6="http://schemas.microsoft.com/office/drawing/2016/5/12/chartex" xmlns:cx7="http://schemas.microsoft.com/office/drawing/2016/5/13/chartex" xmlns:cx8="http://schemas.microsoft.com/office/drawing/2016/5/14/chartex" xmlns:mc="http://schemas.openxmlformats.org/markup-compatibility/2006" xmlns:aink="http://schemas.microsoft.com/office/drawing/2016/ink" xmlns:am3d="http://schemas.microsoft.com/office/drawing/2017/model3d" xmlns:o="urn:schemas-microsoft-com:office:office" xmlns:r="http://schemas.openxmlformats.org/officeDocument/2006/relationships" xmlns:m="http://schemas.openxmlformats.org/officeDocument/2006/math" xmlns:v="urn:schemas-microsoft-com:vml" xmlns:wp14="http://schemas.microsoft.com/office/word/2010/wordprocessingDrawing" xmlns:wp="http://schemas.openxmlformats.org/drawingml/2006/wordprocessingDrawing" xmlns:w10="urn:schemas-microsoft-com:office:word" xmlns:w="http://schemas.openxmlformats.org/wordprocessingml/2006/main" xmlns:w14="http://schemas.microsoft.com/office/word/2010/wordml" xmlns:w15="http://schemas.microsoft.com/office/word/2012/wordml" xmlns:w16cid="http://schemas.microsoft.com/office/word/2016/wordml/cid" xmlns:w16se="http://schemas.microsoft.com/office/word/2015/wordml/symex" xmlns:wpg="http://schemas.microsoft.com/office/word/2010/wordprocessingGroup" xmlns:wpi="http://schemas.microsoft.com/office/word/2010/wordprocessingInk" xmlns:wne="http://schemas.microsoft.com/office/word/2006/wordml" xmlns:wps="http://schemas.microsoft.com/office/word/2010/wordprocessingShape" mc:Ignorable="w14 w15 w16se w16cid wp14">
   <w:p>
     <w:pPr>
-      <w:pStyle w:val="En-tte"/>
+      <w:pStyle w:val="Header"/>
     </w:pPr>
     <w:r>
       <w:t>Entreprise</w:t>
@@ -8878,7 +9237,7 @@
   </w:p>
   <w:p>
     <w:pPr>
-      <w:pStyle w:val="En-tte"/>
+      <w:pStyle w:val="Header"/>
     </w:pPr>
     <w:r>
       <w:t>Techniques de l’Ingénieur</w:t>
@@ -8894,7 +9253,7 @@
   </w:p>
   <w:p>
     <w:pPr>
-      <w:pStyle w:val="En-tte"/>
+      <w:pStyle w:val="Header"/>
     </w:pPr>
     <w:r>
       <w:t>Emmanuel Gaucher</w:t>
@@ -8905,8 +9264,13 @@
     </w:r>
     <w:r>
       <w:tab/>
-      <w:t>Pauline de Pechpeyrou</w:t>
+      <w:t xml:space="preserve">Pauline de </w:t>
     </w:r>
+    <w:proofErr w:type="spellStart"/>
+    <w:r>
+      <w:t>Pechpeyrou</w:t>
+    </w:r>
+    <w:proofErr w:type="spellEnd"/>
   </w:p>
 </w:hdr>
 </file>
@@ -10246,7 +10610,7 @@
     <w:lvl w:ilvl="0" w:tplc="8DFEC566">
       <w:start w:val="1"/>
       <w:numFmt w:val="lowerLetter"/>
-      <w:pStyle w:val="Titre3"/>
+      <w:pStyle w:val="Heading3"/>
       <w:lvlText w:val="%1."/>
       <w:lvlJc w:val="left"/>
       <w:pPr>
@@ -10479,7 +10843,7 @@
     <w:lvl w:ilvl="0" w:tplc="050C0172">
       <w:start w:val="1"/>
       <w:numFmt w:val="upperLetter"/>
-      <w:pStyle w:val="Titre2"/>
+      <w:pStyle w:val="Heading2"/>
       <w:lvlText w:val="%1."/>
       <w:lvlJc w:val="left"/>
       <w:pPr>
@@ -11044,7 +11408,7 @@
     <w:lvl w:ilvl="0" w:tplc="2EC8073C">
       <w:start w:val="1"/>
       <w:numFmt w:val="upperRoman"/>
-      <w:pStyle w:val="Titre1"/>
+      <w:pStyle w:val="Heading1"/>
       <w:lvlText w:val="%1."/>
       <w:lvlJc w:val="right"/>
       <w:pPr>
@@ -11991,11 +12355,11 @@
       <w:sz w:val="24"/>
     </w:rPr>
   </w:style>
-  <w:style w:type="paragraph" w:styleId="Titre1">
+  <w:style w:type="paragraph" w:styleId="Heading1">
     <w:name w:val="heading 1"/>
     <w:basedOn w:val="Normal"/>
     <w:next w:val="Normal"/>
-    <w:link w:val="Titre1Car"/>
+    <w:link w:val="Heading1Char"/>
     <w:uiPriority w:val="9"/>
     <w:qFormat/>
     <w:rsid w:val="000641F8"/>
@@ -12018,11 +12382,11 @@
       <w:u w:val="single"/>
     </w:rPr>
   </w:style>
-  <w:style w:type="paragraph" w:styleId="Titre2">
+  <w:style w:type="paragraph" w:styleId="Heading2">
     <w:name w:val="heading 2"/>
     <w:basedOn w:val="Normal"/>
     <w:next w:val="Normal"/>
-    <w:link w:val="Titre2Car"/>
+    <w:link w:val="Heading2Char"/>
     <w:uiPriority w:val="9"/>
     <w:unhideWhenUsed/>
     <w:qFormat/>
@@ -12046,11 +12410,11 @@
       <w:u w:val="single"/>
     </w:rPr>
   </w:style>
-  <w:style w:type="paragraph" w:styleId="Titre3">
+  <w:style w:type="paragraph" w:styleId="Heading3">
     <w:name w:val="heading 3"/>
     <w:basedOn w:val="Normal"/>
     <w:next w:val="Normal"/>
-    <w:link w:val="Titre3Car"/>
+    <w:link w:val="Heading3Char"/>
     <w:uiPriority w:val="9"/>
     <w:unhideWhenUsed/>
     <w:qFormat/>
@@ -12072,13 +12436,13 @@
       <w:u w:val="single"/>
     </w:rPr>
   </w:style>
-  <w:style w:type="character" w:default="1" w:styleId="Policepardfaut">
+  <w:style w:type="character" w:default="1" w:styleId="DefaultParagraphFont">
     <w:name w:val="Default Paragraph Font"/>
     <w:uiPriority w:val="1"/>
     <w:semiHidden/>
     <w:unhideWhenUsed/>
   </w:style>
-  <w:style w:type="table" w:default="1" w:styleId="TableauNormal">
+  <w:style w:type="table" w:default="1" w:styleId="TableNormal">
     <w:name w:val="Normal Table"/>
     <w:uiPriority w:val="99"/>
     <w:semiHidden/>
@@ -12093,16 +12457,16 @@
       </w:tblCellMar>
     </w:tblPr>
   </w:style>
-  <w:style w:type="numbering" w:default="1" w:styleId="Aucuneliste">
+  <w:style w:type="numbering" w:default="1" w:styleId="NoList">
     <w:name w:val="No List"/>
     <w:uiPriority w:val="99"/>
     <w:semiHidden/>
     <w:unhideWhenUsed/>
   </w:style>
-  <w:style w:type="character" w:customStyle="1" w:styleId="Titre1Car">
-    <w:name w:val="Titre 1 Car"/>
-    <w:basedOn w:val="Policepardfaut"/>
-    <w:link w:val="Titre1"/>
+  <w:style w:type="character" w:customStyle="1" w:styleId="Heading1Char">
+    <w:name w:val="Heading 1 Char"/>
+    <w:basedOn w:val="DefaultParagraphFont"/>
+    <w:link w:val="Heading1"/>
     <w:uiPriority w:val="9"/>
     <w:rsid w:val="000641F8"/>
     <w:rPr>
@@ -12114,10 +12478,10 @@
       <w:u w:val="single"/>
     </w:rPr>
   </w:style>
-  <w:style w:type="character" w:customStyle="1" w:styleId="Titre2Car">
-    <w:name w:val="Titre 2 Car"/>
-    <w:basedOn w:val="Policepardfaut"/>
-    <w:link w:val="Titre2"/>
+  <w:style w:type="character" w:customStyle="1" w:styleId="Heading2Char">
+    <w:name w:val="Heading 2 Char"/>
+    <w:basedOn w:val="DefaultParagraphFont"/>
+    <w:link w:val="Heading2"/>
     <w:uiPriority w:val="9"/>
     <w:rsid w:val="000641F8"/>
     <w:rPr>
@@ -12144,7 +12508,7 @@
       <w:lang w:eastAsia="fr-FR"/>
     </w:rPr>
   </w:style>
-  <w:style w:type="paragraph" w:styleId="Paragraphedeliste">
+  <w:style w:type="paragraph" w:styleId="ListParagraph">
     <w:name w:val="List Paragraph"/>
     <w:basedOn w:val="Normal"/>
     <w:uiPriority w:val="34"/>
@@ -12155,11 +12519,11 @@
       <w:contextualSpacing/>
     </w:pPr>
   </w:style>
-  <w:style w:type="paragraph" w:styleId="Titre">
+  <w:style w:type="paragraph" w:styleId="Title">
     <w:name w:val="Title"/>
     <w:basedOn w:val="Normal"/>
     <w:next w:val="Normal"/>
-    <w:link w:val="TitreCar"/>
+    <w:link w:val="TitleChar"/>
     <w:uiPriority w:val="10"/>
     <w:qFormat/>
     <w:rsid w:val="000641F8"/>
@@ -12176,10 +12540,10 @@
       <w:szCs w:val="56"/>
     </w:rPr>
   </w:style>
-  <w:style w:type="character" w:customStyle="1" w:styleId="TitreCar">
-    <w:name w:val="Titre Car"/>
-    <w:basedOn w:val="Policepardfaut"/>
-    <w:link w:val="Titre"/>
+  <w:style w:type="character" w:customStyle="1" w:styleId="TitleChar">
+    <w:name w:val="Title Char"/>
+    <w:basedOn w:val="DefaultParagraphFont"/>
+    <w:link w:val="Title"/>
     <w:uiPriority w:val="10"/>
     <w:rsid w:val="000641F8"/>
     <w:rPr>
@@ -12190,9 +12554,9 @@
       <w:szCs w:val="56"/>
     </w:rPr>
   </w:style>
-  <w:style w:type="paragraph" w:styleId="En-ttedetabledesmatires">
+  <w:style w:type="paragraph" w:styleId="TOCHeading">
     <w:name w:val="TOC Heading"/>
-    <w:basedOn w:val="Titre1"/>
+    <w:basedOn w:val="Heading1"/>
     <w:next w:val="Normal"/>
     <w:uiPriority w:val="39"/>
     <w:unhideWhenUsed/>
@@ -12214,7 +12578,7 @@
       <w:lang w:eastAsia="fr-FR"/>
     </w:rPr>
   </w:style>
-  <w:style w:type="paragraph" w:styleId="TM1">
+  <w:style w:type="paragraph" w:styleId="TOC1">
     <w:name w:val="toc 1"/>
     <w:basedOn w:val="Normal"/>
     <w:next w:val="Normal"/>
@@ -12226,7 +12590,7 @@
       <w:spacing w:after="100"/>
     </w:pPr>
   </w:style>
-  <w:style w:type="paragraph" w:styleId="TM2">
+  <w:style w:type="paragraph" w:styleId="TOC2">
     <w:name w:val="toc 2"/>
     <w:basedOn w:val="Normal"/>
     <w:next w:val="Normal"/>
@@ -12239,9 +12603,9 @@
       <w:ind w:left="240"/>
     </w:pPr>
   </w:style>
-  <w:style w:type="character" w:styleId="Lienhypertexte">
+  <w:style w:type="character" w:styleId="Hyperlink">
     <w:name w:val="Hyperlink"/>
-    <w:basedOn w:val="Policepardfaut"/>
+    <w:basedOn w:val="DefaultParagraphFont"/>
     <w:uiPriority w:val="99"/>
     <w:unhideWhenUsed/>
     <w:rsid w:val="00F070ED"/>
@@ -12250,10 +12614,10 @@
       <w:u w:val="single"/>
     </w:rPr>
   </w:style>
-  <w:style w:type="paragraph" w:styleId="En-tte">
+  <w:style w:type="paragraph" w:styleId="Header">
     <w:name w:val="header"/>
     <w:basedOn w:val="Normal"/>
-    <w:link w:val="En-tteCar"/>
+    <w:link w:val="HeaderChar"/>
     <w:uiPriority w:val="99"/>
     <w:unhideWhenUsed/>
     <w:rsid w:val="00F070ED"/>
@@ -12265,10 +12629,10 @@
       <w:spacing w:line="240" w:lineRule="auto"/>
     </w:pPr>
   </w:style>
-  <w:style w:type="character" w:customStyle="1" w:styleId="En-tteCar">
-    <w:name w:val="En-tête Car"/>
-    <w:basedOn w:val="Policepardfaut"/>
-    <w:link w:val="En-tte"/>
+  <w:style w:type="character" w:customStyle="1" w:styleId="HeaderChar">
+    <w:name w:val="Header Char"/>
+    <w:basedOn w:val="DefaultParagraphFont"/>
+    <w:link w:val="Header"/>
     <w:uiPriority w:val="99"/>
     <w:rsid w:val="00F070ED"/>
     <w:rPr>
@@ -12276,10 +12640,10 @@
       <w:sz w:val="24"/>
     </w:rPr>
   </w:style>
-  <w:style w:type="paragraph" w:styleId="Pieddepage">
+  <w:style w:type="paragraph" w:styleId="Footer">
     <w:name w:val="footer"/>
     <w:basedOn w:val="Normal"/>
-    <w:link w:val="PieddepageCar"/>
+    <w:link w:val="FooterChar"/>
     <w:uiPriority w:val="99"/>
     <w:unhideWhenUsed/>
     <w:rsid w:val="00F070ED"/>
@@ -12291,10 +12655,10 @@
       <w:spacing w:line="240" w:lineRule="auto"/>
     </w:pPr>
   </w:style>
-  <w:style w:type="character" w:customStyle="1" w:styleId="PieddepageCar">
-    <w:name w:val="Pied de page Car"/>
-    <w:basedOn w:val="Policepardfaut"/>
-    <w:link w:val="Pieddepage"/>
+  <w:style w:type="character" w:customStyle="1" w:styleId="FooterChar">
+    <w:name w:val="Footer Char"/>
+    <w:basedOn w:val="DefaultParagraphFont"/>
+    <w:link w:val="Footer"/>
     <w:uiPriority w:val="99"/>
     <w:rsid w:val="00F070ED"/>
     <w:rPr>
@@ -12302,10 +12666,10 @@
       <w:sz w:val="24"/>
     </w:rPr>
   </w:style>
-  <w:style w:type="character" w:customStyle="1" w:styleId="Titre3Car">
-    <w:name w:val="Titre 3 Car"/>
-    <w:basedOn w:val="Policepardfaut"/>
-    <w:link w:val="Titre3"/>
+  <w:style w:type="character" w:customStyle="1" w:styleId="Heading3Char">
+    <w:name w:val="Heading 3 Char"/>
+    <w:basedOn w:val="DefaultParagraphFont"/>
+    <w:link w:val="Heading3"/>
     <w:uiPriority w:val="9"/>
     <w:rsid w:val="00F070ED"/>
     <w:rPr>
@@ -12317,7 +12681,7 @@
       <w:u w:val="single"/>
     </w:rPr>
   </w:style>
-  <w:style w:type="paragraph" w:styleId="TM3">
+  <w:style w:type="paragraph" w:styleId="TOC3">
     <w:name w:val="toc 3"/>
     <w:basedOn w:val="Normal"/>
     <w:next w:val="Normal"/>
@@ -12633,7 +12997,7 @@
 </file>
 
 <file path=customXml/itemProps1.xml><?xml version="1.0" encoding="utf-8"?>
-<ds:datastoreItem xmlns:ds="http://schemas.openxmlformats.org/officeDocument/2006/customXml" ds:itemID="{4E6ACB20-3E71-4FF0-B0E4-99621D2429AE}">
+<ds:datastoreItem xmlns:ds="http://schemas.openxmlformats.org/officeDocument/2006/customXml" ds:itemID="{F61AF41F-E34F-46EB-91EE-3D457B1B686D}">
   <ds:schemaRefs>
     <ds:schemaRef ds:uri="http://schemas.openxmlformats.org/officeDocument/2006/bibliography"/>
   </ds:schemaRefs>

</xml_diff>